<commit_message>
Etap 2 stan przed konsultacjami u Protaziuka
</commit_message>
<xml_diff>
--- a/Dokumentacja.docx
+++ b/Dokumentacja.docx
@@ -57,7 +57,7 @@
       <w:pPr>
         <w:numPr>
           <w:ilvl w:val="0"/>
-          <w:numId w:val="14"/>
+          <w:numId w:val="16"/>
         </w:numPr>
         <w:spacing w:after="0" w:afterAutospacing="0" w:before="20" w:lineRule="auto"/>
         <w:ind w:left="720" w:hanging="360"/>
@@ -79,7 +79,7 @@
       <w:pPr>
         <w:numPr>
           <w:ilvl w:val="0"/>
-          <w:numId w:val="14"/>
+          <w:numId w:val="16"/>
         </w:numPr>
         <w:spacing w:after="0" w:afterAutospacing="0" w:before="0" w:beforeAutospacing="0" w:lineRule="auto"/>
         <w:ind w:left="720" w:hanging="360"/>
@@ -101,7 +101,7 @@
       <w:pPr>
         <w:numPr>
           <w:ilvl w:val="1"/>
-          <w:numId w:val="14"/>
+          <w:numId w:val="16"/>
         </w:numPr>
         <w:spacing w:after="0" w:afterAutospacing="0" w:before="0" w:beforeAutospacing="0" w:lineRule="auto"/>
         <w:ind w:left="1440" w:hanging="360"/>
@@ -124,7 +124,7 @@
       <w:pPr>
         <w:numPr>
           <w:ilvl w:val="1"/>
-          <w:numId w:val="14"/>
+          <w:numId w:val="16"/>
         </w:numPr>
         <w:spacing w:after="0" w:afterAutospacing="0" w:before="0" w:beforeAutospacing="0" w:lineRule="auto"/>
         <w:ind w:left="1440" w:hanging="360"/>
@@ -147,7 +147,7 @@
       <w:pPr>
         <w:numPr>
           <w:ilvl w:val="1"/>
-          <w:numId w:val="14"/>
+          <w:numId w:val="16"/>
         </w:numPr>
         <w:spacing w:after="0" w:afterAutospacing="0" w:before="0" w:beforeAutospacing="0" w:lineRule="auto"/>
         <w:ind w:left="1440" w:hanging="360"/>
@@ -170,7 +170,7 @@
       <w:pPr>
         <w:numPr>
           <w:ilvl w:val="0"/>
-          <w:numId w:val="14"/>
+          <w:numId w:val="16"/>
         </w:numPr>
         <w:spacing w:after="0" w:afterAutospacing="0" w:before="0" w:beforeAutospacing="0" w:lineRule="auto"/>
         <w:ind w:left="720" w:hanging="360"/>
@@ -192,7 +192,7 @@
       <w:pPr>
         <w:numPr>
           <w:ilvl w:val="1"/>
-          <w:numId w:val="14"/>
+          <w:numId w:val="16"/>
         </w:numPr>
         <w:spacing w:after="0" w:afterAutospacing="0" w:before="0" w:beforeAutospacing="0" w:lineRule="auto"/>
         <w:ind w:left="1440" w:hanging="360"/>
@@ -215,7 +215,7 @@
       <w:pPr>
         <w:numPr>
           <w:ilvl w:val="1"/>
-          <w:numId w:val="14"/>
+          <w:numId w:val="16"/>
         </w:numPr>
         <w:spacing w:after="0" w:afterAutospacing="0" w:before="0" w:beforeAutospacing="0" w:lineRule="auto"/>
         <w:ind w:left="1440" w:hanging="360"/>
@@ -238,7 +238,7 @@
       <w:pPr>
         <w:numPr>
           <w:ilvl w:val="1"/>
-          <w:numId w:val="14"/>
+          <w:numId w:val="16"/>
         </w:numPr>
         <w:spacing w:after="0" w:afterAutospacing="0" w:before="0" w:beforeAutospacing="0" w:lineRule="auto"/>
         <w:ind w:left="1440" w:hanging="360"/>
@@ -261,7 +261,7 @@
       <w:pPr>
         <w:numPr>
           <w:ilvl w:val="1"/>
-          <w:numId w:val="14"/>
+          <w:numId w:val="16"/>
         </w:numPr>
         <w:spacing w:after="0" w:afterAutospacing="0" w:before="0" w:beforeAutospacing="0" w:lineRule="auto"/>
         <w:ind w:left="1440" w:hanging="360"/>
@@ -284,7 +284,7 @@
       <w:pPr>
         <w:numPr>
           <w:ilvl w:val="1"/>
-          <w:numId w:val="14"/>
+          <w:numId w:val="16"/>
         </w:numPr>
         <w:spacing w:after="0" w:afterAutospacing="0" w:before="0" w:beforeAutospacing="0" w:lineRule="auto"/>
         <w:ind w:left="1440" w:hanging="360"/>
@@ -306,7 +306,7 @@
       <w:pPr>
         <w:numPr>
           <w:ilvl w:val="0"/>
-          <w:numId w:val="14"/>
+          <w:numId w:val="16"/>
         </w:numPr>
         <w:spacing w:after="0" w:afterAutospacing="0" w:before="0" w:beforeAutospacing="0" w:lineRule="auto"/>
         <w:ind w:left="720" w:hanging="360"/>
@@ -328,7 +328,7 @@
       <w:pPr>
         <w:numPr>
           <w:ilvl w:val="1"/>
-          <w:numId w:val="14"/>
+          <w:numId w:val="16"/>
         </w:numPr>
         <w:spacing w:after="0" w:afterAutospacing="0" w:before="0" w:beforeAutospacing="0" w:lineRule="auto"/>
         <w:ind w:left="1440" w:hanging="360"/>
@@ -350,7 +350,7 @@
       <w:pPr>
         <w:numPr>
           <w:ilvl w:val="1"/>
-          <w:numId w:val="14"/>
+          <w:numId w:val="16"/>
         </w:numPr>
         <w:spacing w:after="0" w:afterAutospacing="0" w:before="0" w:beforeAutospacing="0" w:lineRule="auto"/>
         <w:ind w:left="1440" w:hanging="360"/>
@@ -372,7 +372,7 @@
       <w:pPr>
         <w:numPr>
           <w:ilvl w:val="1"/>
-          <w:numId w:val="14"/>
+          <w:numId w:val="16"/>
         </w:numPr>
         <w:spacing w:after="0" w:afterAutospacing="0" w:before="0" w:beforeAutospacing="0" w:lineRule="auto"/>
         <w:ind w:left="1440" w:hanging="360"/>
@@ -394,7 +394,7 @@
       <w:pPr>
         <w:numPr>
           <w:ilvl w:val="1"/>
-          <w:numId w:val="14"/>
+          <w:numId w:val="16"/>
         </w:numPr>
         <w:spacing w:after="0" w:afterAutospacing="0" w:before="0" w:beforeAutospacing="0" w:lineRule="auto"/>
         <w:ind w:left="1440" w:hanging="360"/>
@@ -417,7 +417,7 @@
       <w:pPr>
         <w:numPr>
           <w:ilvl w:val="0"/>
-          <w:numId w:val="14"/>
+          <w:numId w:val="16"/>
         </w:numPr>
         <w:spacing w:after="0" w:afterAutospacing="0" w:before="0" w:beforeAutospacing="0" w:lineRule="auto"/>
         <w:ind w:left="720" w:hanging="360"/>
@@ -439,7 +439,7 @@
       <w:pPr>
         <w:numPr>
           <w:ilvl w:val="1"/>
-          <w:numId w:val="14"/>
+          <w:numId w:val="16"/>
         </w:numPr>
         <w:spacing w:after="0" w:afterAutospacing="0" w:before="0" w:beforeAutospacing="0" w:lineRule="auto"/>
         <w:ind w:left="1440" w:hanging="360"/>
@@ -461,7 +461,7 @@
       <w:pPr>
         <w:numPr>
           <w:ilvl w:val="1"/>
-          <w:numId w:val="14"/>
+          <w:numId w:val="16"/>
         </w:numPr>
         <w:spacing w:after="0" w:afterAutospacing="0" w:before="0" w:beforeAutospacing="0" w:lineRule="auto"/>
         <w:ind w:left="1440" w:hanging="360"/>
@@ -483,7 +483,7 @@
       <w:pPr>
         <w:numPr>
           <w:ilvl w:val="1"/>
-          <w:numId w:val="14"/>
+          <w:numId w:val="16"/>
         </w:numPr>
         <w:spacing w:after="0" w:afterAutospacing="0" w:before="0" w:beforeAutospacing="0" w:lineRule="auto"/>
         <w:ind w:left="1440" w:hanging="360"/>
@@ -505,7 +505,7 @@
       <w:pPr>
         <w:numPr>
           <w:ilvl w:val="1"/>
-          <w:numId w:val="14"/>
+          <w:numId w:val="16"/>
         </w:numPr>
         <w:spacing w:after="0" w:afterAutospacing="0" w:before="0" w:beforeAutospacing="0" w:lineRule="auto"/>
         <w:ind w:left="1440" w:hanging="360"/>
@@ -528,7 +528,7 @@
       <w:pPr>
         <w:numPr>
           <w:ilvl w:val="1"/>
-          <w:numId w:val="14"/>
+          <w:numId w:val="16"/>
         </w:numPr>
         <w:spacing w:after="0" w:afterAutospacing="0" w:before="0" w:beforeAutospacing="0" w:lineRule="auto"/>
         <w:ind w:left="1440" w:hanging="360"/>
@@ -551,7 +551,7 @@
       <w:pPr>
         <w:numPr>
           <w:ilvl w:val="1"/>
-          <w:numId w:val="14"/>
+          <w:numId w:val="16"/>
         </w:numPr>
         <w:spacing w:after="0" w:afterAutospacing="0" w:before="0" w:beforeAutospacing="0" w:lineRule="auto"/>
         <w:ind w:left="1440" w:hanging="360"/>
@@ -574,7 +574,7 @@
       <w:pPr>
         <w:numPr>
           <w:ilvl w:val="1"/>
-          <w:numId w:val="14"/>
+          <w:numId w:val="16"/>
         </w:numPr>
         <w:spacing w:after="0" w:afterAutospacing="0" w:before="0" w:beforeAutospacing="0" w:lineRule="auto"/>
         <w:ind w:left="1440" w:hanging="360"/>
@@ -597,7 +597,7 @@
       <w:pPr>
         <w:numPr>
           <w:ilvl w:val="1"/>
-          <w:numId w:val="14"/>
+          <w:numId w:val="16"/>
         </w:numPr>
         <w:spacing w:after="0" w:afterAutospacing="0" w:before="0" w:beforeAutospacing="0" w:lineRule="auto"/>
         <w:ind w:left="1440" w:hanging="360"/>
@@ -619,7 +619,7 @@
       <w:pPr>
         <w:numPr>
           <w:ilvl w:val="0"/>
-          <w:numId w:val="14"/>
+          <w:numId w:val="16"/>
         </w:numPr>
         <w:spacing w:after="0" w:afterAutospacing="0" w:before="0" w:beforeAutospacing="0" w:lineRule="auto"/>
         <w:ind w:left="720" w:hanging="360"/>
@@ -641,7 +641,7 @@
       <w:pPr>
         <w:numPr>
           <w:ilvl w:val="1"/>
-          <w:numId w:val="14"/>
+          <w:numId w:val="16"/>
         </w:numPr>
         <w:spacing w:after="0" w:afterAutospacing="0" w:before="0" w:beforeAutospacing="0" w:lineRule="auto"/>
         <w:ind w:left="1440" w:hanging="360"/>
@@ -663,7 +663,7 @@
       <w:pPr>
         <w:numPr>
           <w:ilvl w:val="1"/>
-          <w:numId w:val="14"/>
+          <w:numId w:val="16"/>
         </w:numPr>
         <w:spacing w:after="0" w:afterAutospacing="0" w:before="0" w:beforeAutospacing="0" w:lineRule="auto"/>
         <w:ind w:left="1440" w:hanging="360"/>
@@ -685,7 +685,7 @@
       <w:pPr>
         <w:numPr>
           <w:ilvl w:val="1"/>
-          <w:numId w:val="14"/>
+          <w:numId w:val="16"/>
         </w:numPr>
         <w:spacing w:after="0" w:afterAutospacing="0" w:before="0" w:beforeAutospacing="0" w:lineRule="auto"/>
         <w:ind w:left="1440" w:hanging="360"/>
@@ -707,7 +707,7 @@
       <w:pPr>
         <w:numPr>
           <w:ilvl w:val="0"/>
-          <w:numId w:val="14"/>
+          <w:numId w:val="16"/>
         </w:numPr>
         <w:spacing w:after="0" w:afterAutospacing="0" w:before="0" w:beforeAutospacing="0" w:lineRule="auto"/>
         <w:ind w:left="720" w:hanging="360"/>
@@ -729,7 +729,7 @@
       <w:pPr>
         <w:numPr>
           <w:ilvl w:val="1"/>
-          <w:numId w:val="14"/>
+          <w:numId w:val="16"/>
         </w:numPr>
         <w:spacing w:after="0" w:afterAutospacing="0" w:before="0" w:beforeAutospacing="0" w:lineRule="auto"/>
         <w:ind w:left="1440" w:hanging="360"/>
@@ -751,7 +751,7 @@
       <w:pPr>
         <w:numPr>
           <w:ilvl w:val="1"/>
-          <w:numId w:val="14"/>
+          <w:numId w:val="16"/>
         </w:numPr>
         <w:spacing w:after="0" w:afterAutospacing="0" w:before="0" w:beforeAutospacing="0" w:lineRule="auto"/>
         <w:ind w:left="1440" w:hanging="360"/>
@@ -773,7 +773,7 @@
       <w:pPr>
         <w:numPr>
           <w:ilvl w:val="1"/>
-          <w:numId w:val="14"/>
+          <w:numId w:val="16"/>
         </w:numPr>
         <w:spacing w:after="0" w:afterAutospacing="0" w:before="0" w:beforeAutospacing="0" w:lineRule="auto"/>
         <w:ind w:left="1440" w:hanging="360"/>
@@ -795,7 +795,7 @@
       <w:pPr>
         <w:numPr>
           <w:ilvl w:val="0"/>
-          <w:numId w:val="14"/>
+          <w:numId w:val="16"/>
         </w:numPr>
         <w:spacing w:after="0" w:afterAutospacing="0" w:before="0" w:beforeAutospacing="0" w:lineRule="auto"/>
         <w:ind w:left="720" w:hanging="360"/>
@@ -817,7 +817,7 @@
       <w:pPr>
         <w:numPr>
           <w:ilvl w:val="1"/>
-          <w:numId w:val="14"/>
+          <w:numId w:val="16"/>
         </w:numPr>
         <w:spacing w:after="0" w:afterAutospacing="0" w:before="0" w:beforeAutospacing="0" w:lineRule="auto"/>
         <w:ind w:left="1440" w:hanging="360"/>
@@ -839,7 +839,7 @@
       <w:pPr>
         <w:numPr>
           <w:ilvl w:val="1"/>
-          <w:numId w:val="14"/>
+          <w:numId w:val="16"/>
         </w:numPr>
         <w:spacing w:after="0" w:afterAutospacing="0" w:before="0" w:beforeAutospacing="0" w:lineRule="auto"/>
         <w:ind w:left="1440" w:hanging="360"/>
@@ -861,7 +861,7 @@
       <w:pPr>
         <w:numPr>
           <w:ilvl w:val="1"/>
-          <w:numId w:val="14"/>
+          <w:numId w:val="16"/>
         </w:numPr>
         <w:spacing w:after="0" w:afterAutospacing="0" w:before="0" w:beforeAutospacing="0" w:lineRule="auto"/>
         <w:ind w:left="1440" w:hanging="360"/>
@@ -883,7 +883,7 @@
       <w:pPr>
         <w:numPr>
           <w:ilvl w:val="1"/>
-          <w:numId w:val="14"/>
+          <w:numId w:val="16"/>
         </w:numPr>
         <w:spacing w:after="0" w:afterAutospacing="0" w:before="0" w:beforeAutospacing="0" w:lineRule="auto"/>
         <w:ind w:left="1440" w:hanging="360"/>
@@ -905,7 +905,7 @@
       <w:pPr>
         <w:numPr>
           <w:ilvl w:val="1"/>
-          <w:numId w:val="14"/>
+          <w:numId w:val="16"/>
         </w:numPr>
         <w:spacing w:after="0" w:afterAutospacing="0" w:before="0" w:beforeAutospacing="0" w:lineRule="auto"/>
         <w:ind w:left="1440" w:hanging="360"/>
@@ -928,7 +928,7 @@
       <w:pPr>
         <w:numPr>
           <w:ilvl w:val="1"/>
-          <w:numId w:val="14"/>
+          <w:numId w:val="16"/>
         </w:numPr>
         <w:spacing w:after="20" w:before="0" w:beforeAutospacing="0" w:lineRule="auto"/>
         <w:ind w:left="1440" w:hanging="360"/>
@@ -1048,7 +1048,7 @@
       <w:pPr>
         <w:numPr>
           <w:ilvl w:val="0"/>
-          <w:numId w:val="10"/>
+          <w:numId w:val="11"/>
         </w:numPr>
         <w:ind w:left="720" w:hanging="360"/>
         <w:jc w:val="both"/>
@@ -1071,7 +1071,7 @@
       <w:pPr>
         <w:numPr>
           <w:ilvl w:val="0"/>
-          <w:numId w:val="10"/>
+          <w:numId w:val="11"/>
         </w:numPr>
         <w:ind w:left="720" w:hanging="360"/>
         <w:jc w:val="both"/>
@@ -1144,7 +1144,7 @@
       <w:pPr>
         <w:numPr>
           <w:ilvl w:val="0"/>
-          <w:numId w:val="7"/>
+          <w:numId w:val="8"/>
         </w:numPr>
         <w:ind w:left="720" w:hanging="360"/>
         <w:jc w:val="both"/>
@@ -1243,7 +1243,7 @@
       <w:pPr>
         <w:numPr>
           <w:ilvl w:val="0"/>
-          <w:numId w:val="11"/>
+          <w:numId w:val="13"/>
         </w:numPr>
         <w:ind w:left="720" w:hanging="360"/>
         <w:jc w:val="both"/>
@@ -1491,7 +1491,7 @@
       <w:pPr>
         <w:numPr>
           <w:ilvl w:val="0"/>
-          <w:numId w:val="16"/>
+          <w:numId w:val="18"/>
         </w:numPr>
         <w:ind w:left="720" w:hanging="360"/>
         <w:jc w:val="both"/>
@@ -1514,6 +1514,184 @@
       <w:pPr>
         <w:numPr>
           <w:ilvl w:val="0"/>
+          <w:numId w:val="17"/>
+        </w:numPr>
+        <w:ind w:left="720" w:hanging="360"/>
+        <w:jc w:val="both"/>
+      </w:pPr>
+      <w:r>
+        <w:rPr>
+          <w:i w:val="1"/>
+          <w:rtl w:val="0"/>
+        </w:rPr>
+        <w:t xml:space="preserve">imie</w:t>
+      </w:r>
+      <w:r>
+        <w:rPr>
+          <w:rtl w:val="0"/>
+        </w:rPr>
+        <w:t xml:space="preserve"> - przechowuje pierwsze imię danego sportowca</w:t>
+      </w:r>
+    </w:p>
+    <w:p>
+      <w:pPr>
+        <w:numPr>
+          <w:ilvl w:val="0"/>
+          <w:numId w:val="17"/>
+        </w:numPr>
+        <w:ind w:left="720" w:hanging="360"/>
+        <w:jc w:val="both"/>
+      </w:pPr>
+      <w:r>
+        <w:rPr>
+          <w:i w:val="1"/>
+          <w:rtl w:val="0"/>
+        </w:rPr>
+        <w:t xml:space="preserve">nazwisko</w:t>
+      </w:r>
+      <w:r>
+        <w:rPr>
+          <w:rtl w:val="0"/>
+        </w:rPr>
+        <w:t xml:space="preserve"> - przechowuje nazwisko</w:t>
+      </w:r>
+    </w:p>
+    <w:p>
+      <w:pPr>
+        <w:numPr>
+          <w:ilvl w:val="0"/>
+          <w:numId w:val="17"/>
+        </w:numPr>
+        <w:ind w:left="720" w:hanging="360"/>
+        <w:jc w:val="both"/>
+      </w:pPr>
+      <w:r>
+        <w:rPr>
+          <w:i w:val="1"/>
+          <w:rtl w:val="0"/>
+        </w:rPr>
+        <w:t xml:space="preserve">plec</w:t>
+      </w:r>
+      <w:r>
+        <w:rPr>
+          <w:rtl w:val="0"/>
+        </w:rPr>
+        <w:t xml:space="preserve"> - przechowuje płeć</w:t>
+      </w:r>
+    </w:p>
+    <w:p>
+      <w:pPr>
+        <w:numPr>
+          <w:ilvl w:val="0"/>
+          <w:numId w:val="17"/>
+        </w:numPr>
+        <w:ind w:left="720" w:hanging="360"/>
+        <w:jc w:val="both"/>
+      </w:pPr>
+      <w:r>
+        <w:rPr>
+          <w:i w:val="1"/>
+          <w:rtl w:val="0"/>
+        </w:rPr>
+        <w:t xml:space="preserve">data_urodzenia</w:t>
+      </w:r>
+      <w:r>
+        <w:rPr>
+          <w:rtl w:val="0"/>
+        </w:rPr>
+        <w:t xml:space="preserve"> - przechowuje datę urodzenia sportowca z dokładnością do dni</w:t>
+      </w:r>
+    </w:p>
+    <w:p>
+      <w:pPr>
+        <w:jc w:val="both"/>
+        <w:rPr/>
+      </w:pPr>
+      <w:r>
+        <w:rPr>
+          <w:rtl w:val="0"/>
+        </w:rPr>
+      </w:r>
+    </w:p>
+    <w:p>
+      <w:pPr>
+        <w:jc w:val="both"/>
+        <w:rPr>
+          <w:b w:val="1"/>
+        </w:rPr>
+      </w:pPr>
+      <w:r>
+        <w:rPr>
+          <w:b w:val="1"/>
+          <w:rtl w:val="0"/>
+        </w:rPr>
+        <w:t xml:space="preserve">Trener</w:t>
+      </w:r>
+    </w:p>
+    <w:p>
+      <w:pPr>
+        <w:jc w:val="both"/>
+        <w:rPr/>
+      </w:pPr>
+      <w:r>
+        <w:rPr>
+          <w:rtl w:val="0"/>
+        </w:rPr>
+        <w:t xml:space="preserve">Encja </w:t>
+      </w:r>
+      <w:r>
+        <w:rPr>
+          <w:i w:val="1"/>
+          <w:rtl w:val="0"/>
+        </w:rPr>
+        <w:t xml:space="preserve">Trener</w:t>
+      </w:r>
+      <w:r>
+        <w:rPr>
+          <w:rtl w:val="0"/>
+        </w:rPr>
+        <w:t xml:space="preserve"> przechowuje najważniejsze informacje o danym trenerze. </w:t>
+      </w:r>
+    </w:p>
+    <w:p>
+      <w:pPr>
+        <w:jc w:val="both"/>
+        <w:rPr/>
+      </w:pPr>
+      <w:r>
+        <w:rPr>
+          <w:rtl w:val="0"/>
+        </w:rPr>
+        <w:t xml:space="preserve">Atrybuty:</w:t>
+      </w:r>
+    </w:p>
+    <w:p>
+      <w:pPr>
+        <w:numPr>
+          <w:ilvl w:val="0"/>
+          <w:numId w:val="4"/>
+        </w:numPr>
+        <w:ind w:left="720" w:hanging="360"/>
+        <w:jc w:val="both"/>
+      </w:pPr>
+      <w:r>
+        <w:rPr>
+          <w:i w:val="1"/>
+          <w:rtl w:val="0"/>
+        </w:rPr>
+        <w:t xml:space="preserve">id_trenera</w:t>
+      </w:r>
+      <w:r>
+        <w:rPr>
+          <w:rtl w:val="0"/>
+        </w:rPr>
+        <w:t xml:space="preserve"> - sztuczny atrybut jednoznacznie identyfikujący trenera</w:t>
+      </w:r>
+    </w:p>
+    <w:p>
+      <w:pPr>
+        <w:numPr>
+          <w:ilvl w:val="0"/>
           <w:numId w:val="15"/>
         </w:numPr>
         <w:ind w:left="720" w:hanging="360"/>
@@ -1530,7 +1708,7 @@
         <w:rPr>
           <w:rtl w:val="0"/>
         </w:rPr>
-        <w:t xml:space="preserve"> - przechowuje pierwsze imię danego sportowca</w:t>
+        <w:t xml:space="preserve"> - przechowuje pierwsze imię danego trenera</w:t>
       </w:r>
     </w:p>
     <w:p>
@@ -1561,184 +1739,6 @@
         <w:numPr>
           <w:ilvl w:val="0"/>
           <w:numId w:val="15"/>
-        </w:numPr>
-        <w:ind w:left="720" w:hanging="360"/>
-        <w:jc w:val="both"/>
-      </w:pPr>
-      <w:r>
-        <w:rPr>
-          <w:i w:val="1"/>
-          <w:rtl w:val="0"/>
-        </w:rPr>
-        <w:t xml:space="preserve">plec</w:t>
-      </w:r>
-      <w:r>
-        <w:rPr>
-          <w:rtl w:val="0"/>
-        </w:rPr>
-        <w:t xml:space="preserve"> - przechowuje płeć</w:t>
-      </w:r>
-    </w:p>
-    <w:p>
-      <w:pPr>
-        <w:numPr>
-          <w:ilvl w:val="0"/>
-          <w:numId w:val="15"/>
-        </w:numPr>
-        <w:ind w:left="720" w:hanging="360"/>
-        <w:jc w:val="both"/>
-      </w:pPr>
-      <w:r>
-        <w:rPr>
-          <w:i w:val="1"/>
-          <w:rtl w:val="0"/>
-        </w:rPr>
-        <w:t xml:space="preserve">data_urodzenia</w:t>
-      </w:r>
-      <w:r>
-        <w:rPr>
-          <w:rtl w:val="0"/>
-        </w:rPr>
-        <w:t xml:space="preserve"> - przechowuje datę urodzenia sportowca z dokładnością do dni</w:t>
-      </w:r>
-    </w:p>
-    <w:p>
-      <w:pPr>
-        <w:jc w:val="both"/>
-        <w:rPr/>
-      </w:pPr>
-      <w:r>
-        <w:rPr>
-          <w:rtl w:val="0"/>
-        </w:rPr>
-      </w:r>
-    </w:p>
-    <w:p>
-      <w:pPr>
-        <w:jc w:val="both"/>
-        <w:rPr>
-          <w:b w:val="1"/>
-        </w:rPr>
-      </w:pPr>
-      <w:r>
-        <w:rPr>
-          <w:b w:val="1"/>
-          <w:rtl w:val="0"/>
-        </w:rPr>
-        <w:t xml:space="preserve">Trener</w:t>
-      </w:r>
-    </w:p>
-    <w:p>
-      <w:pPr>
-        <w:jc w:val="both"/>
-        <w:rPr/>
-      </w:pPr>
-      <w:r>
-        <w:rPr>
-          <w:rtl w:val="0"/>
-        </w:rPr>
-        <w:t xml:space="preserve">Encja </w:t>
-      </w:r>
-      <w:r>
-        <w:rPr>
-          <w:i w:val="1"/>
-          <w:rtl w:val="0"/>
-        </w:rPr>
-        <w:t xml:space="preserve">Trener</w:t>
-      </w:r>
-      <w:r>
-        <w:rPr>
-          <w:rtl w:val="0"/>
-        </w:rPr>
-        <w:t xml:space="preserve"> przechowuje najważniejsze informacje o danym trenerze. </w:t>
-      </w:r>
-    </w:p>
-    <w:p>
-      <w:pPr>
-        <w:jc w:val="both"/>
-        <w:rPr/>
-      </w:pPr>
-      <w:r>
-        <w:rPr>
-          <w:rtl w:val="0"/>
-        </w:rPr>
-        <w:t xml:space="preserve">Atrybuty:</w:t>
-      </w:r>
-    </w:p>
-    <w:p>
-      <w:pPr>
-        <w:numPr>
-          <w:ilvl w:val="0"/>
-          <w:numId w:val="3"/>
-        </w:numPr>
-        <w:ind w:left="720" w:hanging="360"/>
-        <w:jc w:val="both"/>
-      </w:pPr>
-      <w:r>
-        <w:rPr>
-          <w:i w:val="1"/>
-          <w:rtl w:val="0"/>
-        </w:rPr>
-        <w:t xml:space="preserve">id_trenera</w:t>
-      </w:r>
-      <w:r>
-        <w:rPr>
-          <w:rtl w:val="0"/>
-        </w:rPr>
-        <w:t xml:space="preserve"> - sztuczny atrybut jednoznacznie identyfikujący trenera</w:t>
-      </w:r>
-    </w:p>
-    <w:p>
-      <w:pPr>
-        <w:numPr>
-          <w:ilvl w:val="0"/>
-          <w:numId w:val="13"/>
-        </w:numPr>
-        <w:ind w:left="720" w:hanging="360"/>
-        <w:jc w:val="both"/>
-      </w:pPr>
-      <w:r>
-        <w:rPr>
-          <w:i w:val="1"/>
-          <w:rtl w:val="0"/>
-        </w:rPr>
-        <w:t xml:space="preserve">imie</w:t>
-      </w:r>
-      <w:r>
-        <w:rPr>
-          <w:rtl w:val="0"/>
-        </w:rPr>
-        <w:t xml:space="preserve"> - przechowuje pierwsze imię danego trenera</w:t>
-      </w:r>
-    </w:p>
-    <w:p>
-      <w:pPr>
-        <w:numPr>
-          <w:ilvl w:val="0"/>
-          <w:numId w:val="13"/>
-        </w:numPr>
-        <w:ind w:left="720" w:hanging="360"/>
-        <w:jc w:val="both"/>
-      </w:pPr>
-      <w:r>
-        <w:rPr>
-          <w:i w:val="1"/>
-          <w:rtl w:val="0"/>
-        </w:rPr>
-        <w:t xml:space="preserve">nazwisko</w:t>
-      </w:r>
-      <w:r>
-        <w:rPr>
-          <w:rtl w:val="0"/>
-        </w:rPr>
-        <w:t xml:space="preserve"> - przechowuje nazwisko</w:t>
-      </w:r>
-    </w:p>
-    <w:p>
-      <w:pPr>
-        <w:numPr>
-          <w:ilvl w:val="0"/>
-          <w:numId w:val="13"/>
         </w:numPr>
         <w:ind w:left="720" w:hanging="360"/>
         <w:jc w:val="both"/>
@@ -2023,7 +2023,7 @@
       <w:pPr>
         <w:numPr>
           <w:ilvl w:val="0"/>
-          <w:numId w:val="4"/>
+          <w:numId w:val="5"/>
         </w:numPr>
         <w:ind w:left="720" w:hanging="360"/>
         <w:jc w:val="both"/>
@@ -2046,7 +2046,7 @@
       <w:pPr>
         <w:numPr>
           <w:ilvl w:val="0"/>
-          <w:numId w:val="12"/>
+          <w:numId w:val="14"/>
         </w:numPr>
         <w:ind w:left="720" w:hanging="360"/>
         <w:jc w:val="both"/>
@@ -2069,7 +2069,7 @@
       <w:pPr>
         <w:numPr>
           <w:ilvl w:val="0"/>
-          <w:numId w:val="12"/>
+          <w:numId w:val="14"/>
         </w:numPr>
         <w:ind w:left="720" w:hanging="360"/>
         <w:jc w:val="both"/>
@@ -2092,7 +2092,7 @@
       <w:pPr>
         <w:numPr>
           <w:ilvl w:val="0"/>
-          <w:numId w:val="12"/>
+          <w:numId w:val="14"/>
         </w:numPr>
         <w:ind w:left="720" w:hanging="360"/>
         <w:jc w:val="both"/>
@@ -2115,7 +2115,7 @@
       <w:pPr>
         <w:numPr>
           <w:ilvl w:val="0"/>
-          <w:numId w:val="12"/>
+          <w:numId w:val="14"/>
         </w:numPr>
         <w:ind w:left="720" w:hanging="360"/>
         <w:jc w:val="both"/>
@@ -2252,6 +2252,481 @@
       <w:pPr>
         <w:numPr>
           <w:ilvl w:val="0"/>
+          <w:numId w:val="10"/>
+        </w:numPr>
+        <w:ind w:left="720" w:hanging="360"/>
+        <w:jc w:val="both"/>
+      </w:pPr>
+      <w:r>
+        <w:rPr>
+          <w:i w:val="1"/>
+          <w:rtl w:val="0"/>
+        </w:rPr>
+        <w:t xml:space="preserve">id_rozgrywki</w:t>
+      </w:r>
+      <w:r>
+        <w:rPr>
+          <w:rtl w:val="0"/>
+        </w:rPr>
+        <w:t xml:space="preserve"> - sztuczny atrybut jednoznacznie identyfikujący daną rozgrywkę</w:t>
+      </w:r>
+    </w:p>
+    <w:p>
+      <w:pPr>
+        <w:numPr>
+          <w:ilvl w:val="0"/>
+          <w:numId w:val="19"/>
+        </w:numPr>
+        <w:ind w:left="720" w:hanging="360"/>
+        <w:jc w:val="both"/>
+      </w:pPr>
+      <w:r>
+        <w:rPr>
+          <w:i w:val="1"/>
+          <w:rtl w:val="0"/>
+        </w:rPr>
+        <w:t xml:space="preserve">data_rozpoczęcia</w:t>
+      </w:r>
+      <w:r>
+        <w:rPr>
+          <w:rtl w:val="0"/>
+        </w:rPr>
+        <w:t xml:space="preserve"> - przechowuje dokładną datę rozpoczęcia rozgrywki z dokładnością do godzin i minut</w:t>
+      </w:r>
+    </w:p>
+    <w:p>
+      <w:pPr>
+        <w:numPr>
+          <w:ilvl w:val="0"/>
+          <w:numId w:val="19"/>
+        </w:numPr>
+        <w:ind w:left="720" w:hanging="360"/>
+        <w:jc w:val="both"/>
+      </w:pPr>
+      <w:r>
+        <w:rPr>
+          <w:i w:val="1"/>
+          <w:rtl w:val="0"/>
+        </w:rPr>
+        <w:t xml:space="preserve">rodzaj</w:t>
+      </w:r>
+      <w:r>
+        <w:rPr>
+          <w:rtl w:val="0"/>
+        </w:rPr>
+        <w:t xml:space="preserve"> - przechowuje informacje o rodzaju rozgrywki( drużynowa / indywidualna…)</w:t>
+      </w:r>
+    </w:p>
+    <w:p>
+      <w:pPr>
+        <w:jc w:val="both"/>
+        <w:rPr/>
+      </w:pPr>
+      <w:r>
+        <w:rPr>
+          <w:rtl w:val="0"/>
+        </w:rPr>
+      </w:r>
+    </w:p>
+    <w:p>
+      <w:pPr>
+        <w:jc w:val="both"/>
+        <w:rPr>
+          <w:b w:val="1"/>
+        </w:rPr>
+      </w:pPr>
+      <w:r>
+        <w:rPr>
+          <w:b w:val="1"/>
+          <w:rtl w:val="0"/>
+        </w:rPr>
+        <w:t xml:space="preserve">Udział w rozgrywce</w:t>
+      </w:r>
+    </w:p>
+    <w:p>
+      <w:pPr>
+        <w:jc w:val="both"/>
+        <w:rPr/>
+      </w:pPr>
+      <w:r>
+        <w:rPr>
+          <w:rtl w:val="0"/>
+        </w:rPr>
+        <w:t xml:space="preserve">Encja określa jednostki sportowe, które biorą udział w danej rozgrywce oraz ich wyniki. Każda jednostka sportowa może brać udział w dowolnej liczbie rozgrywek, analogicznie w wielu rozgrywkach bierze udział więcej niż 2 zawodników/drużyny. Występowanie encji wynika z relacji wiele do wielu między </w:t>
+      </w:r>
+      <w:r>
+        <w:rPr>
+          <w:i w:val="1"/>
+          <w:rtl w:val="0"/>
+        </w:rPr>
+        <w:t xml:space="preserve">jednostką sportową</w:t>
+      </w:r>
+      <w:r>
+        <w:rPr>
+          <w:rtl w:val="0"/>
+        </w:rPr>
+        <w:t xml:space="preserve"> a </w:t>
+      </w:r>
+      <w:r>
+        <w:rPr>
+          <w:i w:val="1"/>
+          <w:rtl w:val="0"/>
+        </w:rPr>
+        <w:t xml:space="preserve">rozgrywką</w:t>
+      </w:r>
+      <w:r>
+        <w:rPr>
+          <w:rtl w:val="0"/>
+        </w:rPr>
+        <w:t xml:space="preserve">.</w:t>
+      </w:r>
+    </w:p>
+    <w:p>
+      <w:pPr>
+        <w:jc w:val="both"/>
+        <w:rPr/>
+      </w:pPr>
+      <w:r>
+        <w:rPr>
+          <w:rtl w:val="0"/>
+        </w:rPr>
+        <w:t xml:space="preserve">Atrybuty:</w:t>
+      </w:r>
+    </w:p>
+    <w:p>
+      <w:pPr>
+        <w:numPr>
+          <w:ilvl w:val="0"/>
+          <w:numId w:val="21"/>
+        </w:numPr>
+        <w:ind w:left="720" w:hanging="360"/>
+        <w:jc w:val="both"/>
+      </w:pPr>
+      <w:r>
+        <w:rPr>
+          <w:i w:val="1"/>
+          <w:rtl w:val="0"/>
+        </w:rPr>
+        <w:t xml:space="preserve">miejsce</w:t>
+      </w:r>
+      <w:r>
+        <w:rPr>
+          <w:rtl w:val="0"/>
+        </w:rPr>
+        <w:t xml:space="preserve"> - przechowuje miejsce w rankingu jakie zajęła dana jednostka sportowa w danej rozgrywce</w:t>
+      </w:r>
+    </w:p>
+    <w:p>
+      <w:pPr>
+        <w:numPr>
+          <w:ilvl w:val="0"/>
+          <w:numId w:val="21"/>
+        </w:numPr>
+        <w:ind w:left="720" w:hanging="360"/>
+        <w:jc w:val="both"/>
+      </w:pPr>
+      <w:r>
+        <w:rPr>
+          <w:i w:val="1"/>
+          <w:rtl w:val="0"/>
+        </w:rPr>
+        <w:t xml:space="preserve">rezultat</w:t>
+      </w:r>
+      <w:r>
+        <w:rPr>
+          <w:rtl w:val="0"/>
+        </w:rPr>
+        <w:t xml:space="preserve"> - przechowuje ostateczny rezultat jaki osiągnęła jednostka sportowa w rozgrywce (w przypadku zawodów indywidualnych może to np. być ciężar podniesiony przez sztangistę)</w:t>
+      </w:r>
+    </w:p>
+    <w:p>
+      <w:pPr>
+        <w:numPr>
+          <w:ilvl w:val="0"/>
+          <w:numId w:val="21"/>
+        </w:numPr>
+        <w:ind w:left="720" w:hanging="360"/>
+        <w:jc w:val="both"/>
+      </w:pPr>
+      <w:r>
+        <w:rPr>
+          <w:i w:val="1"/>
+          <w:rtl w:val="0"/>
+        </w:rPr>
+        <w:t xml:space="preserve">punkty</w:t>
+      </w:r>
+      <w:r>
+        <w:rPr>
+          <w:rtl w:val="0"/>
+        </w:rPr>
+        <w:t xml:space="preserve"> - atrybut przechowuje ostateczną liczbę punktów uzyskaną przez jednostkę sportową</w:t>
+      </w:r>
+    </w:p>
+    <w:p>
+      <w:pPr>
+        <w:jc w:val="both"/>
+        <w:rPr/>
+      </w:pPr>
+      <w:r>
+        <w:rPr>
+          <w:rtl w:val="0"/>
+        </w:rPr>
+      </w:r>
+    </w:p>
+    <w:p>
+      <w:pPr>
+        <w:jc w:val="both"/>
+        <w:rPr>
+          <w:b w:val="1"/>
+        </w:rPr>
+      </w:pPr>
+      <w:r>
+        <w:rPr>
+          <w:b w:val="1"/>
+          <w:rtl w:val="0"/>
+        </w:rPr>
+        <w:t xml:space="preserve">Sala</w:t>
+      </w:r>
+    </w:p>
+    <w:p>
+      <w:pPr>
+        <w:jc w:val="both"/>
+        <w:rPr/>
+      </w:pPr>
+      <w:r>
+        <w:rPr>
+          <w:rtl w:val="0"/>
+        </w:rPr>
+        <w:t xml:space="preserve">Encja reprezentuje salę, na której może być rozgrywane dane spotkanie, wraz z kluczowymi informacjami na jej temat.</w:t>
+      </w:r>
+    </w:p>
+    <w:p>
+      <w:pPr>
+        <w:jc w:val="both"/>
+        <w:rPr/>
+      </w:pPr>
+      <w:r>
+        <w:rPr>
+          <w:rtl w:val="0"/>
+        </w:rPr>
+        <w:t xml:space="preserve">Atrybuty:</w:t>
+      </w:r>
+    </w:p>
+    <w:p>
+      <w:pPr>
+        <w:numPr>
+          <w:ilvl w:val="0"/>
+          <w:numId w:val="20"/>
+        </w:numPr>
+        <w:ind w:left="720" w:hanging="360"/>
+        <w:jc w:val="both"/>
+      </w:pPr>
+      <w:r>
+        <w:rPr>
+          <w:i w:val="1"/>
+          <w:rtl w:val="0"/>
+        </w:rPr>
+        <w:t xml:space="preserve">id_sali</w:t>
+      </w:r>
+      <w:r>
+        <w:rPr>
+          <w:rtl w:val="0"/>
+        </w:rPr>
+        <w:t xml:space="preserve"> - sztuczny atrybut jednoznacznie identyfikujący daną salę</w:t>
+      </w:r>
+    </w:p>
+    <w:p>
+      <w:pPr>
+        <w:numPr>
+          <w:ilvl w:val="0"/>
+          <w:numId w:val="20"/>
+        </w:numPr>
+        <w:ind w:left="720" w:hanging="360"/>
+        <w:jc w:val="both"/>
+      </w:pPr>
+      <w:r>
+        <w:rPr>
+          <w:i w:val="1"/>
+          <w:rtl w:val="0"/>
+        </w:rPr>
+        <w:t xml:space="preserve">rodzaj_sali</w:t>
+      </w:r>
+      <w:r>
+        <w:rPr>
+          <w:rtl w:val="0"/>
+        </w:rPr>
+        <w:t xml:space="preserve"> - przechowuje informacje o rodzaju danego pomieszczenia (pływalnia / boisko…)</w:t>
+      </w:r>
+    </w:p>
+    <w:p>
+      <w:pPr>
+        <w:numPr>
+          <w:ilvl w:val="0"/>
+          <w:numId w:val="20"/>
+        </w:numPr>
+        <w:ind w:left="720" w:hanging="360"/>
+        <w:jc w:val="both"/>
+      </w:pPr>
+      <w:r>
+        <w:rPr>
+          <w:i w:val="1"/>
+          <w:rtl w:val="0"/>
+        </w:rPr>
+        <w:t xml:space="preserve">ilosc_miejsc_trening</w:t>
+      </w:r>
+      <w:r>
+        <w:rPr>
+          <w:rtl w:val="0"/>
+        </w:rPr>
+        <w:t xml:space="preserve"> - atrybut przechowuje maksymalną liczbę osób, jakie mogą jednocześnie trenować na danej sali</w:t>
+      </w:r>
+    </w:p>
+    <w:p>
+      <w:pPr>
+        <w:numPr>
+          <w:ilvl w:val="0"/>
+          <w:numId w:val="20"/>
+        </w:numPr>
+        <w:ind w:left="720" w:hanging="360"/>
+        <w:jc w:val="both"/>
+      </w:pPr>
+      <w:r>
+        <w:rPr>
+          <w:i w:val="1"/>
+          <w:rtl w:val="0"/>
+        </w:rPr>
+        <w:t xml:space="preserve">ilosc_miejsc_kibice</w:t>
+      </w:r>
+      <w:r>
+        <w:rPr>
+          <w:rtl w:val="0"/>
+        </w:rPr>
+        <w:t xml:space="preserve"> - atrybut określa maksymalną liczbę kibiców jaka może przebywać na danej sali</w:t>
+      </w:r>
+    </w:p>
+    <w:p>
+      <w:pPr>
+        <w:numPr>
+          <w:ilvl w:val="0"/>
+          <w:numId w:val="20"/>
+        </w:numPr>
+        <w:ind w:left="720" w:hanging="360"/>
+        <w:jc w:val="both"/>
+      </w:pPr>
+      <w:r>
+        <w:rPr>
+          <w:i w:val="1"/>
+          <w:rtl w:val="0"/>
+        </w:rPr>
+        <w:t xml:space="preserve">data_poczatkowa</w:t>
+      </w:r>
+      <w:r>
+        <w:rPr>
+          <w:rtl w:val="0"/>
+        </w:rPr>
+        <w:t xml:space="preserve"> - przechowuje datę oddania sali do użytku z dokładnością do dni</w:t>
+      </w:r>
+    </w:p>
+    <w:p>
+      <w:pPr>
+        <w:numPr>
+          <w:ilvl w:val="0"/>
+          <w:numId w:val="20"/>
+        </w:numPr>
+        <w:ind w:left="720" w:hanging="360"/>
+        <w:jc w:val="both"/>
+      </w:pPr>
+      <w:r>
+        <w:rPr>
+          <w:i w:val="1"/>
+          <w:rtl w:val="0"/>
+        </w:rPr>
+        <w:t xml:space="preserve">data_koncowa</w:t>
+      </w:r>
+      <w:r>
+        <w:rPr>
+          <w:rtl w:val="0"/>
+        </w:rPr>
+        <w:t xml:space="preserve"> - przechowuje datę, od której sala przestała być użytkowana, z dokładnością do dni</w:t>
+      </w:r>
+    </w:p>
+    <w:p>
+      <w:pPr>
+        <w:numPr>
+          <w:ilvl w:val="0"/>
+          <w:numId w:val="20"/>
+        </w:numPr>
+        <w:ind w:left="720" w:hanging="360"/>
+        <w:jc w:val="both"/>
+      </w:pPr>
+      <w:r>
+        <w:rPr>
+          <w:i w:val="1"/>
+          <w:rtl w:val="0"/>
+        </w:rPr>
+        <w:t xml:space="preserve">koszt_wynajmu</w:t>
+      </w:r>
+      <w:r>
+        <w:rPr>
+          <w:rtl w:val="0"/>
+        </w:rPr>
+        <w:t xml:space="preserve"> - cena wynajmu danej sali na jedną godzinę zegarową</w:t>
+      </w:r>
+    </w:p>
+    <w:p>
+      <w:pPr>
+        <w:jc w:val="both"/>
+        <w:rPr/>
+      </w:pPr>
+      <w:r>
+        <w:rPr>
+          <w:rtl w:val="0"/>
+        </w:rPr>
+      </w:r>
+    </w:p>
+    <w:p>
+      <w:pPr>
+        <w:jc w:val="both"/>
+        <w:rPr>
+          <w:b w:val="1"/>
+        </w:rPr>
+      </w:pPr>
+      <w:r>
+        <w:rPr>
+          <w:b w:val="1"/>
+          <w:rtl w:val="0"/>
+        </w:rPr>
+        <w:t xml:space="preserve">Obiekt sportowy</w:t>
+      </w:r>
+    </w:p>
+    <w:p>
+      <w:pPr>
+        <w:jc w:val="both"/>
+        <w:rPr/>
+      </w:pPr>
+      <w:r>
+        <w:rPr>
+          <w:rtl w:val="0"/>
+        </w:rPr>
+        <w:t xml:space="preserve">Encja przechowująca informacje o różnego rodzaju obiektach sportowych wraz z ich specyfikacją.</w:t>
+      </w:r>
+    </w:p>
+    <w:p>
+      <w:pPr>
+        <w:jc w:val="both"/>
+        <w:rPr/>
+      </w:pPr>
+      <w:r>
+        <w:rPr>
+          <w:rtl w:val="0"/>
+        </w:rPr>
+        <w:t xml:space="preserve">Atrybuty:</w:t>
+      </w:r>
+    </w:p>
+    <w:p>
+      <w:pPr>
+        <w:numPr>
+          <w:ilvl w:val="0"/>
           <w:numId w:val="9"/>
         </w:numPr>
         <w:ind w:left="720" w:hanging="360"/>
@@ -2262,20 +2737,20 @@
           <w:i w:val="1"/>
           <w:rtl w:val="0"/>
         </w:rPr>
-        <w:t xml:space="preserve">id_rozgrywki</w:t>
-      </w:r>
-      <w:r>
-        <w:rPr>
-          <w:rtl w:val="0"/>
-        </w:rPr>
-        <w:t xml:space="preserve"> - sztuczny atrybut jednoznacznie identyfikujący daną rozgrywkę</w:t>
-      </w:r>
-    </w:p>
-    <w:p>
-      <w:pPr>
-        <w:numPr>
-          <w:ilvl w:val="0"/>
-          <w:numId w:val="17"/>
+        <w:t xml:space="preserve">id_obiektu</w:t>
+      </w:r>
+      <w:r>
+        <w:rPr>
+          <w:rtl w:val="0"/>
+        </w:rPr>
+        <w:t xml:space="preserve"> - sztuczny klucz jednoznacznie identyfikujący dany obiekt</w:t>
+      </w:r>
+    </w:p>
+    <w:p>
+      <w:pPr>
+        <w:numPr>
+          <w:ilvl w:val="0"/>
+          <w:numId w:val="9"/>
         </w:numPr>
         <w:ind w:left="720" w:hanging="360"/>
         <w:jc w:val="both"/>
@@ -2285,542 +2760,6 @@
           <w:i w:val="1"/>
           <w:rtl w:val="0"/>
         </w:rPr>
-        <w:t xml:space="preserve">data_rozpoczęcia</w:t>
-      </w:r>
-      <w:r>
-        <w:rPr>
-          <w:rtl w:val="0"/>
-        </w:rPr>
-        <w:t xml:space="preserve"> - przechowuje dokładną datę rozpoczęcia rozgrywki z dokładnością do godzin i minut</w:t>
-      </w:r>
-    </w:p>
-    <w:p>
-      <w:pPr>
-        <w:numPr>
-          <w:ilvl w:val="0"/>
-          <w:numId w:val="17"/>
-        </w:numPr>
-        <w:ind w:left="720" w:hanging="360"/>
-        <w:jc w:val="both"/>
-      </w:pPr>
-      <w:r>
-        <w:rPr>
-          <w:i w:val="1"/>
-          <w:rtl w:val="0"/>
-        </w:rPr>
-        <w:t xml:space="preserve">rodzaj</w:t>
-      </w:r>
-      <w:r>
-        <w:rPr>
-          <w:rtl w:val="0"/>
-        </w:rPr>
-        <w:t xml:space="preserve"> - przechowuje informacje o rodzaju rozgrywki( drużynowa / indywidualna…)</w:t>
-      </w:r>
-    </w:p>
-    <w:p>
-      <w:pPr>
-        <w:jc w:val="both"/>
-        <w:rPr/>
-      </w:pPr>
-      <w:r>
-        <w:rPr>
-          <w:rtl w:val="0"/>
-        </w:rPr>
-      </w:r>
-    </w:p>
-    <w:p>
-      <w:pPr>
-        <w:jc w:val="both"/>
-        <w:rPr>
-          <w:b w:val="1"/>
-        </w:rPr>
-      </w:pPr>
-      <w:r>
-        <w:rPr>
-          <w:b w:val="1"/>
-          <w:rtl w:val="0"/>
-        </w:rPr>
-        <w:t xml:space="preserve">Udział w rozgrywce</w:t>
-      </w:r>
-    </w:p>
-    <w:p>
-      <w:pPr>
-        <w:jc w:val="both"/>
-        <w:rPr/>
-      </w:pPr>
-      <w:r>
-        <w:rPr>
-          <w:rtl w:val="0"/>
-        </w:rPr>
-        <w:t xml:space="preserve">Encja określa jednostki sportowe, które biorą udział w danej rozgrywce. Każda jednostka sportowa może brać udział w dowolnej liczbie rozgrywek, analogicznie w wielu rozgrywkach bierze udział więcej niż 2 zawodników/drużyny. Występowanie encji wynika z relacji wiele do wielu między </w:t>
-      </w:r>
-      <w:r>
-        <w:rPr>
-          <w:i w:val="1"/>
-          <w:rtl w:val="0"/>
-        </w:rPr>
-        <w:t xml:space="preserve">jednostką sportową</w:t>
-      </w:r>
-      <w:r>
-        <w:rPr>
-          <w:rtl w:val="0"/>
-        </w:rPr>
-        <w:t xml:space="preserve"> a </w:t>
-      </w:r>
-      <w:r>
-        <w:rPr>
-          <w:i w:val="1"/>
-          <w:rtl w:val="0"/>
-        </w:rPr>
-        <w:t xml:space="preserve">rozgrywką</w:t>
-      </w:r>
-      <w:r>
-        <w:rPr>
-          <w:rtl w:val="0"/>
-        </w:rPr>
-        <w:t xml:space="preserve">.</w:t>
-      </w:r>
-    </w:p>
-    <w:p>
-      <w:pPr>
-        <w:jc w:val="both"/>
-        <w:rPr/>
-      </w:pPr>
-      <w:r>
-        <w:rPr>
-          <w:rtl w:val="0"/>
-        </w:rPr>
-      </w:r>
-    </w:p>
-    <w:p>
-      <w:pPr>
-        <w:jc w:val="both"/>
-        <w:rPr>
-          <w:b w:val="1"/>
-        </w:rPr>
-      </w:pPr>
-      <w:r>
-        <w:rPr>
-          <w:b w:val="1"/>
-          <w:rtl w:val="0"/>
-        </w:rPr>
-        <w:t xml:space="preserve">Wynik</w:t>
-      </w:r>
-    </w:p>
-    <w:p>
-      <w:pPr>
-        <w:jc w:val="both"/>
-        <w:rPr/>
-      </w:pPr>
-      <w:r>
-        <w:rPr>
-          <w:rtl w:val="0"/>
-        </w:rPr>
-        <w:t xml:space="preserve">Encja przechowująca informacje o wynikach danej jednostki sportowej w konkretnej rozgrywce. Zatem możemy mieć do czynienia z wynikami zawodnika w indywidualnych zawodach, wynikami drużyny w zawodach drużynowych, czy wreszcie wynikami konkretnego zawodnika w zawodach drużynowych.</w:t>
-      </w:r>
-    </w:p>
-    <w:p>
-      <w:pPr>
-        <w:jc w:val="both"/>
-        <w:rPr/>
-      </w:pPr>
-      <w:r>
-        <w:rPr>
-          <w:rtl w:val="0"/>
-        </w:rPr>
-        <w:t xml:space="preserve">Atrybuty:</w:t>
-      </w:r>
-    </w:p>
-    <w:p>
-      <w:pPr>
-        <w:numPr>
-          <w:ilvl w:val="0"/>
-          <w:numId w:val="19"/>
-        </w:numPr>
-        <w:ind w:left="720" w:hanging="360"/>
-        <w:jc w:val="both"/>
-      </w:pPr>
-      <w:r>
-        <w:rPr>
-          <w:i w:val="1"/>
-          <w:rtl w:val="0"/>
-        </w:rPr>
-        <w:t xml:space="preserve">id_wyniku</w:t>
-      </w:r>
-      <w:r>
-        <w:rPr>
-          <w:rtl w:val="0"/>
-        </w:rPr>
-        <w:t xml:space="preserve"> - sztuczny atrybut jednoznacznie identyfikujący dany wynik</w:t>
-      </w:r>
-    </w:p>
-    <w:p>
-      <w:pPr>
-        <w:numPr>
-          <w:ilvl w:val="0"/>
-          <w:numId w:val="19"/>
-        </w:numPr>
-        <w:ind w:left="720" w:hanging="360"/>
-        <w:jc w:val="both"/>
-      </w:pPr>
-      <w:r>
-        <w:rPr>
-          <w:i w:val="1"/>
-          <w:rtl w:val="0"/>
-        </w:rPr>
-        <w:t xml:space="preserve">miejsce</w:t>
-      </w:r>
-      <w:r>
-        <w:rPr>
-          <w:rtl w:val="0"/>
-        </w:rPr>
-        <w:t xml:space="preserve"> - przechowuje miejsce w rankingu jakie zajęła dana jednostka sportowa w danej rozgrywce</w:t>
-      </w:r>
-    </w:p>
-    <w:p>
-      <w:pPr>
-        <w:numPr>
-          <w:ilvl w:val="0"/>
-          <w:numId w:val="19"/>
-        </w:numPr>
-        <w:ind w:left="720" w:hanging="360"/>
-        <w:jc w:val="both"/>
-      </w:pPr>
-      <w:r>
-        <w:rPr>
-          <w:i w:val="1"/>
-          <w:rtl w:val="0"/>
-        </w:rPr>
-        <w:t xml:space="preserve">rezultat</w:t>
-      </w:r>
-      <w:r>
-        <w:rPr>
-          <w:rtl w:val="0"/>
-        </w:rPr>
-        <w:t xml:space="preserve"> - przechowuje ostateczny rezultat jaki osiągnęła jednostka sportowa w rozgrywce (w przypadku zawodów indywidualnych może to np. być ciężar podniesiony przez sztangistę)</w:t>
-      </w:r>
-    </w:p>
-    <w:p>
-      <w:pPr>
-        <w:numPr>
-          <w:ilvl w:val="0"/>
-          <w:numId w:val="19"/>
-        </w:numPr>
-        <w:ind w:left="720" w:hanging="360"/>
-        <w:jc w:val="both"/>
-      </w:pPr>
-      <w:r>
-        <w:rPr>
-          <w:i w:val="1"/>
-          <w:rtl w:val="0"/>
-        </w:rPr>
-        <w:t xml:space="preserve">punkty</w:t>
-      </w:r>
-      <w:r>
-        <w:rPr>
-          <w:rtl w:val="0"/>
-        </w:rPr>
-        <w:t xml:space="preserve"> - atrybut przechowuje ostateczną liczbę punktów uzyskaną przez jednostkę sportową</w:t>
-      </w:r>
-    </w:p>
-    <w:p>
-      <w:pPr>
-        <w:jc w:val="both"/>
-        <w:rPr/>
-      </w:pPr>
-      <w:r>
-        <w:rPr>
-          <w:rtl w:val="0"/>
-        </w:rPr>
-      </w:r>
-    </w:p>
-    <w:p>
-      <w:pPr>
-        <w:jc w:val="both"/>
-        <w:rPr>
-          <w:b w:val="1"/>
-        </w:rPr>
-      </w:pPr>
-      <w:r>
-        <w:rPr>
-          <w:b w:val="1"/>
-          <w:rtl w:val="0"/>
-        </w:rPr>
-        <w:t xml:space="preserve">Sala</w:t>
-      </w:r>
-    </w:p>
-    <w:p>
-      <w:pPr>
-        <w:jc w:val="both"/>
-        <w:rPr/>
-      </w:pPr>
-      <w:r>
-        <w:rPr>
-          <w:rtl w:val="0"/>
-        </w:rPr>
-        <w:t xml:space="preserve">Encja reprezentuje salę, na której może być rozgrywane dane spotkanie, wraz z kluczowymi informacjami na jej temat.</w:t>
-      </w:r>
-    </w:p>
-    <w:p>
-      <w:pPr>
-        <w:jc w:val="both"/>
-        <w:rPr/>
-      </w:pPr>
-      <w:r>
-        <w:rPr>
-          <w:rtl w:val="0"/>
-        </w:rPr>
-        <w:t xml:space="preserve">Atrybuty:</w:t>
-      </w:r>
-    </w:p>
-    <w:p>
-      <w:pPr>
-        <w:numPr>
-          <w:ilvl w:val="0"/>
-          <w:numId w:val="18"/>
-        </w:numPr>
-        <w:ind w:left="720" w:hanging="360"/>
-        <w:jc w:val="both"/>
-      </w:pPr>
-      <w:r>
-        <w:rPr>
-          <w:i w:val="1"/>
-          <w:rtl w:val="0"/>
-        </w:rPr>
-        <w:t xml:space="preserve">id_sali</w:t>
-      </w:r>
-      <w:r>
-        <w:rPr>
-          <w:rtl w:val="0"/>
-        </w:rPr>
-        <w:t xml:space="preserve"> - sztuczny atrybut jednoznacznie identyfikujący daną salę</w:t>
-      </w:r>
-    </w:p>
-    <w:p>
-      <w:pPr>
-        <w:numPr>
-          <w:ilvl w:val="0"/>
-          <w:numId w:val="18"/>
-        </w:numPr>
-        <w:ind w:left="720" w:hanging="360"/>
-        <w:jc w:val="both"/>
-      </w:pPr>
-      <w:r>
-        <w:rPr>
-          <w:i w:val="1"/>
-          <w:rtl w:val="0"/>
-        </w:rPr>
-        <w:t xml:space="preserve">rodzaj_sali</w:t>
-      </w:r>
-      <w:r>
-        <w:rPr>
-          <w:rtl w:val="0"/>
-        </w:rPr>
-        <w:t xml:space="preserve"> - przechowuje informacje o rodzaju danego pomieszczenia (pływalnia / boisko…)</w:t>
-      </w:r>
-    </w:p>
-    <w:p>
-      <w:pPr>
-        <w:numPr>
-          <w:ilvl w:val="0"/>
-          <w:numId w:val="18"/>
-        </w:numPr>
-        <w:ind w:left="720" w:hanging="360"/>
-        <w:jc w:val="both"/>
-      </w:pPr>
-      <w:r>
-        <w:rPr>
-          <w:i w:val="1"/>
-          <w:rtl w:val="0"/>
-        </w:rPr>
-        <w:t xml:space="preserve">ilosc_miejsc_trening</w:t>
-      </w:r>
-      <w:r>
-        <w:rPr>
-          <w:rtl w:val="0"/>
-        </w:rPr>
-        <w:t xml:space="preserve"> - atrybut przechowuje maksymalną liczbę osób, jakie mogą jednocześnie trenować na danej sali</w:t>
-      </w:r>
-    </w:p>
-    <w:p>
-      <w:pPr>
-        <w:numPr>
-          <w:ilvl w:val="0"/>
-          <w:numId w:val="18"/>
-        </w:numPr>
-        <w:ind w:left="720" w:hanging="360"/>
-        <w:jc w:val="both"/>
-      </w:pPr>
-      <w:r>
-        <w:rPr>
-          <w:i w:val="1"/>
-          <w:rtl w:val="0"/>
-        </w:rPr>
-        <w:t xml:space="preserve">ilosc_miejsc_kibice</w:t>
-      </w:r>
-      <w:r>
-        <w:rPr>
-          <w:rtl w:val="0"/>
-        </w:rPr>
-        <w:t xml:space="preserve"> - atrybut określa maksymalną liczbę kibiców jaka może przebywać na danej sali</w:t>
-      </w:r>
-    </w:p>
-    <w:p>
-      <w:pPr>
-        <w:numPr>
-          <w:ilvl w:val="0"/>
-          <w:numId w:val="18"/>
-        </w:numPr>
-        <w:ind w:left="720" w:hanging="360"/>
-        <w:jc w:val="both"/>
-      </w:pPr>
-      <w:r>
-        <w:rPr>
-          <w:i w:val="1"/>
-          <w:rtl w:val="0"/>
-        </w:rPr>
-        <w:t xml:space="preserve">data_poczatkowa</w:t>
-      </w:r>
-      <w:r>
-        <w:rPr>
-          <w:rtl w:val="0"/>
-        </w:rPr>
-        <w:t xml:space="preserve"> - przechowuje datę oddania sali do użytku z dokładnością do dni</w:t>
-      </w:r>
-    </w:p>
-    <w:p>
-      <w:pPr>
-        <w:numPr>
-          <w:ilvl w:val="0"/>
-          <w:numId w:val="18"/>
-        </w:numPr>
-        <w:ind w:left="720" w:hanging="360"/>
-        <w:jc w:val="both"/>
-      </w:pPr>
-      <w:r>
-        <w:rPr>
-          <w:i w:val="1"/>
-          <w:rtl w:val="0"/>
-        </w:rPr>
-        <w:t xml:space="preserve">data_koncowa</w:t>
-      </w:r>
-      <w:r>
-        <w:rPr>
-          <w:rtl w:val="0"/>
-        </w:rPr>
-        <w:t xml:space="preserve"> - przechowuje datę, od której sala przestała być użytkowana, z dokładnością do dni</w:t>
-      </w:r>
-    </w:p>
-    <w:p>
-      <w:pPr>
-        <w:numPr>
-          <w:ilvl w:val="0"/>
-          <w:numId w:val="18"/>
-        </w:numPr>
-        <w:ind w:left="720" w:hanging="360"/>
-        <w:jc w:val="both"/>
-      </w:pPr>
-      <w:r>
-        <w:rPr>
-          <w:i w:val="1"/>
-          <w:rtl w:val="0"/>
-        </w:rPr>
-        <w:t xml:space="preserve">koszt_wynajmu</w:t>
-      </w:r>
-      <w:r>
-        <w:rPr>
-          <w:rtl w:val="0"/>
-        </w:rPr>
-        <w:t xml:space="preserve"> - cena wynajmu danej sali na jedną godzinę zegarową</w:t>
-      </w:r>
-    </w:p>
-    <w:p>
-      <w:pPr>
-        <w:jc w:val="both"/>
-        <w:rPr/>
-      </w:pPr>
-      <w:r>
-        <w:rPr>
-          <w:rtl w:val="0"/>
-        </w:rPr>
-      </w:r>
-    </w:p>
-    <w:p>
-      <w:pPr>
-        <w:jc w:val="both"/>
-        <w:rPr>
-          <w:b w:val="1"/>
-        </w:rPr>
-      </w:pPr>
-      <w:r>
-        <w:rPr>
-          <w:b w:val="1"/>
-          <w:rtl w:val="0"/>
-        </w:rPr>
-        <w:t xml:space="preserve">Obiekt sportowy</w:t>
-      </w:r>
-    </w:p>
-    <w:p>
-      <w:pPr>
-        <w:jc w:val="both"/>
-        <w:rPr/>
-      </w:pPr>
-      <w:r>
-        <w:rPr>
-          <w:rtl w:val="0"/>
-        </w:rPr>
-        <w:t xml:space="preserve">Encja przechowująca informacje o różnego rodzaju obiektach sportowych wraz z ich specyfikacją.</w:t>
-      </w:r>
-    </w:p>
-    <w:p>
-      <w:pPr>
-        <w:jc w:val="both"/>
-        <w:rPr/>
-      </w:pPr>
-      <w:r>
-        <w:rPr>
-          <w:rtl w:val="0"/>
-        </w:rPr>
-        <w:t xml:space="preserve">Atrybuty:</w:t>
-      </w:r>
-    </w:p>
-    <w:p>
-      <w:pPr>
-        <w:numPr>
-          <w:ilvl w:val="0"/>
-          <w:numId w:val="8"/>
-        </w:numPr>
-        <w:ind w:left="720" w:hanging="360"/>
-        <w:jc w:val="both"/>
-      </w:pPr>
-      <w:r>
-        <w:rPr>
-          <w:i w:val="1"/>
-          <w:rtl w:val="0"/>
-        </w:rPr>
-        <w:t xml:space="preserve">id_obiektu</w:t>
-      </w:r>
-      <w:r>
-        <w:rPr>
-          <w:rtl w:val="0"/>
-        </w:rPr>
-        <w:t xml:space="preserve"> - sztuczny klucz jednoznacznie identyfikujący dany obiekt</w:t>
-      </w:r>
-    </w:p>
-    <w:p>
-      <w:pPr>
-        <w:numPr>
-          <w:ilvl w:val="0"/>
-          <w:numId w:val="8"/>
-        </w:numPr>
-        <w:ind w:left="720" w:hanging="360"/>
-        <w:jc w:val="both"/>
-      </w:pPr>
-      <w:r>
-        <w:rPr>
-          <w:i w:val="1"/>
-          <w:rtl w:val="0"/>
-        </w:rPr>
         <w:t xml:space="preserve">nazwa_obiektu</w:t>
       </w:r>
       <w:r>
@@ -2834,7 +2773,7 @@
       <w:pPr>
         <w:numPr>
           <w:ilvl w:val="0"/>
-          <w:numId w:val="8"/>
+          <w:numId w:val="9"/>
         </w:numPr>
         <w:ind w:left="720" w:hanging="360"/>
         <w:jc w:val="both"/>
@@ -3041,40 +2980,6 @@
     <w:p>
       <w:pPr>
         <w:jc w:val="both"/>
-        <w:rPr/>
-      </w:pPr>
-      <w:r>
-        <w:rPr>
-          <w:rtl w:val="0"/>
-        </w:rPr>
-        <w:t xml:space="preserve">Technologia: Java</w:t>
-      </w:r>
-    </w:p>
-    <w:p>
-      <w:pPr>
-        <w:jc w:val="both"/>
-        <w:rPr/>
-      </w:pPr>
-      <w:r>
-        <w:rPr>
-          <w:rtl w:val="0"/>
-        </w:rPr>
-      </w:r>
-    </w:p>
-    <w:p>
-      <w:pPr>
-        <w:jc w:val="both"/>
-        <w:rPr/>
-      </w:pPr>
-      <w:r>
-        <w:rPr>
-          <w:rtl w:val="0"/>
-        </w:rPr>
-      </w:r>
-    </w:p>
-    <w:p>
-      <w:pPr>
-        <w:jc w:val="both"/>
         <w:rPr>
           <w:b w:val="1"/>
           <w:sz w:val="28"/>
@@ -3084,201 +2989,527 @@
       </w:pPr>
       <w:r>
         <w:rPr>
+          <w:rtl w:val="0"/>
+        </w:rPr>
+      </w:r>
+    </w:p>
+    <w:p>
+      <w:pPr>
+        <w:jc w:val="both"/>
+        <w:rPr>
+          <w:b w:val="1"/>
+          <w:sz w:val="24"/>
+          <w:szCs w:val="24"/>
+        </w:rPr>
+      </w:pPr>
+      <w:r>
+        <w:rPr>
+          <w:b w:val="1"/>
+          <w:sz w:val="24"/>
+          <w:szCs w:val="24"/>
+          <w:rtl w:val="0"/>
+        </w:rPr>
+        <w:t xml:space="preserve">Technologia:</w:t>
+      </w:r>
+    </w:p>
+    <w:p>
+      <w:pPr>
+        <w:numPr>
+          <w:ilvl w:val="0"/>
+          <w:numId w:val="12"/>
+        </w:numPr>
+        <w:ind w:left="720" w:hanging="360"/>
+        <w:jc w:val="both"/>
+        <w:rPr>
+          <w:u w:val="none"/>
+        </w:rPr>
+      </w:pPr>
+      <w:r>
+        <w:rPr>
+          <w:rtl w:val="0"/>
+        </w:rPr>
+        <w:t xml:space="preserve">język programowania: </w:t>
+      </w:r>
+      <w:r>
+        <w:rPr>
+          <w:rtl w:val="0"/>
+        </w:rPr>
+        <w:t xml:space="preserve">Java</w:t>
+      </w:r>
+    </w:p>
+    <w:p>
+      <w:pPr>
+        <w:numPr>
+          <w:ilvl w:val="0"/>
+          <w:numId w:val="12"/>
+        </w:numPr>
+        <w:ind w:left="720" w:hanging="360"/>
+        <w:jc w:val="both"/>
+        <w:rPr>
+          <w:u w:val="none"/>
+        </w:rPr>
+      </w:pPr>
+      <w:r>
+        <w:rPr>
+          <w:rtl w:val="0"/>
+        </w:rPr>
+        <w:t xml:space="preserve">połączenie z bazą danych: Spring Boot + Spring Data JPA(dostawca - Hibernate) lub JDBC</w:t>
+      </w:r>
+    </w:p>
+    <w:p>
+      <w:pPr>
+        <w:numPr>
+          <w:ilvl w:val="0"/>
+          <w:numId w:val="12"/>
+        </w:numPr>
+        <w:ind w:left="720" w:hanging="360"/>
+        <w:jc w:val="both"/>
+      </w:pPr>
+      <w:r>
+        <w:rPr>
+          <w:rtl w:val="0"/>
+        </w:rPr>
+        <w:t xml:space="preserve">interfejs graficzny: JavaFx</w:t>
+      </w:r>
+    </w:p>
+    <w:p>
+      <w:pPr>
+        <w:numPr>
+          <w:ilvl w:val="0"/>
+          <w:numId w:val="12"/>
+        </w:numPr>
+        <w:ind w:left="720" w:hanging="360"/>
+        <w:jc w:val="both"/>
+        <w:rPr>
+          <w:u w:val="none"/>
+        </w:rPr>
+      </w:pPr>
+      <w:r>
+        <w:rPr>
+          <w:rtl w:val="0"/>
+        </w:rPr>
+        <w:t xml:space="preserve">autogeneracja i przejrzystość kodu: Lombok</w:t>
+      </w:r>
+    </w:p>
+    <w:p>
+      <w:pPr>
+        <w:jc w:val="both"/>
+        <w:rPr/>
+      </w:pPr>
+      <w:r>
+        <w:rPr>
+          <w:rtl w:val="0"/>
+        </w:rPr>
+      </w:r>
+    </w:p>
+    <w:p>
+      <w:pPr>
+        <w:ind w:left="0" w:firstLine="0"/>
+        <w:jc w:val="both"/>
+        <w:rPr/>
+      </w:pPr>
+      <w:r>
+        <w:rPr>
+          <w:b w:val="1"/>
+          <w:sz w:val="24"/>
+          <w:szCs w:val="24"/>
+          <w:rtl w:val="0"/>
+        </w:rPr>
+        <w:t xml:space="preserve">Funkcjonalności</w:t>
+      </w:r>
+      <w:r>
+        <w:rPr>
+          <w:rtl w:val="0"/>
+        </w:rPr>
+        <w:t xml:space="preserve">:</w:t>
+      </w:r>
+    </w:p>
+    <w:p>
+      <w:pPr>
+        <w:numPr>
+          <w:ilvl w:val="0"/>
+          <w:numId w:val="7"/>
+        </w:numPr>
+        <w:ind w:left="720" w:hanging="360"/>
+        <w:jc w:val="both"/>
+        <w:rPr>
+          <w:u w:val="none"/>
+        </w:rPr>
+      </w:pPr>
+      <w:r>
+        <w:rPr>
+          <w:rtl w:val="0"/>
+        </w:rPr>
+        <w:t xml:space="preserve">dodawanie, edycja i usuwanie zawodników, drużyn, sal, zawodów, turniejów, rozgrywek oraz sekcji</w:t>
+      </w:r>
+    </w:p>
+    <w:p>
+      <w:pPr>
+        <w:numPr>
+          <w:ilvl w:val="0"/>
+          <w:numId w:val="7"/>
+        </w:numPr>
+        <w:ind w:left="720" w:hanging="360"/>
+        <w:jc w:val="both"/>
+        <w:rPr>
+          <w:u w:val="none"/>
+        </w:rPr>
+      </w:pPr>
+      <w:r>
+        <w:rPr>
+          <w:rtl w:val="0"/>
+        </w:rPr>
+        <w:t xml:space="preserve">przydzielanie/usuwanie drużyn i zawodników do rozgrywek/turniejów</w:t>
+      </w:r>
+    </w:p>
+    <w:p>
+      <w:pPr>
+        <w:numPr>
+          <w:ilvl w:val="0"/>
+          <w:numId w:val="7"/>
+        </w:numPr>
+        <w:ind w:left="720" w:hanging="360"/>
+        <w:jc w:val="both"/>
+        <w:rPr>
+          <w:u w:val="none"/>
+        </w:rPr>
+      </w:pPr>
+      <w:r>
+        <w:rPr>
+          <w:rtl w:val="0"/>
+        </w:rPr>
+        <w:t xml:space="preserve">przydzielanie/usuwanie zawodników do drużyn</w:t>
+      </w:r>
+    </w:p>
+    <w:p>
+      <w:pPr>
+        <w:numPr>
+          <w:ilvl w:val="0"/>
+          <w:numId w:val="7"/>
+        </w:numPr>
+        <w:ind w:left="720" w:hanging="360"/>
+        <w:jc w:val="both"/>
+        <w:rPr>
+          <w:u w:val="none"/>
+        </w:rPr>
+      </w:pPr>
+      <w:r>
+        <w:rPr>
+          <w:rtl w:val="0"/>
+        </w:rPr>
+        <w:t xml:space="preserve">przydzielanie/usuwanie dyscyplin do zawodników</w:t>
+      </w:r>
+    </w:p>
+    <w:p>
+      <w:pPr>
+        <w:numPr>
+          <w:ilvl w:val="0"/>
+          <w:numId w:val="7"/>
+        </w:numPr>
+        <w:ind w:left="720" w:hanging="360"/>
+        <w:jc w:val="both"/>
+        <w:rPr>
+          <w:u w:val="none"/>
+        </w:rPr>
+      </w:pPr>
+      <w:r>
+        <w:rPr>
+          <w:rtl w:val="0"/>
+        </w:rPr>
+        <w:t xml:space="preserve">przydzielanie/usuwanie drużyn do danej sekcji</w:t>
+      </w:r>
+    </w:p>
+    <w:p>
+      <w:pPr>
+        <w:numPr>
+          <w:ilvl w:val="0"/>
+          <w:numId w:val="7"/>
+        </w:numPr>
+        <w:ind w:left="720" w:hanging="360"/>
+        <w:jc w:val="both"/>
+        <w:rPr>
+          <w:u w:val="none"/>
+        </w:rPr>
+      </w:pPr>
+      <w:r>
+        <w:rPr>
+          <w:rtl w:val="0"/>
+        </w:rPr>
+        <w:t xml:space="preserve">zapisywanie wyników indywidualnych/drużynowych danych rozgrywek</w:t>
+      </w:r>
+    </w:p>
+    <w:p>
+      <w:pPr>
+        <w:numPr>
+          <w:ilvl w:val="0"/>
+          <w:numId w:val="7"/>
+        </w:numPr>
+        <w:ind w:left="720" w:hanging="360"/>
+        <w:jc w:val="both"/>
+        <w:rPr>
+          <w:u w:val="none"/>
+        </w:rPr>
+      </w:pPr>
+      <w:r>
+        <w:rPr>
+          <w:rtl w:val="0"/>
+        </w:rPr>
+        <w:t xml:space="preserve">wyświetlanie listy zawodników, drużyn, sal, zawodów, turniejów, rozgrywek i sekcji</w:t>
+      </w:r>
+    </w:p>
+    <w:p>
+      <w:pPr>
+        <w:numPr>
+          <w:ilvl w:val="0"/>
+          <w:numId w:val="7"/>
+        </w:numPr>
+        <w:ind w:left="720" w:hanging="360"/>
+        <w:jc w:val="both"/>
+        <w:rPr>
+          <w:u w:val="none"/>
+        </w:rPr>
+      </w:pPr>
+      <w:r>
+        <w:rPr>
+          <w:rtl w:val="0"/>
+        </w:rPr>
+        <w:t xml:space="preserve">przeglądanie listy rozgrywek danego zawodnika/drużyny</w:t>
+      </w:r>
+    </w:p>
+    <w:p>
+      <w:pPr>
+        <w:numPr>
+          <w:ilvl w:val="0"/>
+          <w:numId w:val="7"/>
+        </w:numPr>
+        <w:ind w:left="720" w:hanging="360"/>
+        <w:jc w:val="both"/>
+        <w:rPr>
+          <w:u w:val="none"/>
+        </w:rPr>
+      </w:pPr>
+      <w:r>
+        <w:rPr>
+          <w:rtl w:val="0"/>
+        </w:rPr>
+        <w:t xml:space="preserve">przeglądanie listy dyscyplin sportowych</w:t>
+      </w:r>
+    </w:p>
+    <w:p>
+      <w:pPr>
+        <w:ind w:left="0" w:firstLine="0"/>
+        <w:jc w:val="both"/>
+        <w:rPr/>
+      </w:pPr>
+      <w:r>
+        <w:rPr>
+          <w:rtl w:val="0"/>
+        </w:rPr>
+      </w:r>
+    </w:p>
+    <w:p>
+      <w:pPr>
+        <w:ind w:left="0" w:firstLine="0"/>
+        <w:jc w:val="both"/>
+        <w:rPr/>
+      </w:pPr>
+      <w:r>
+        <w:rPr>
+          <w:rtl w:val="0"/>
+        </w:rPr>
+        <w:t xml:space="preserve">Dyscypliny sportowe traktujemy jako dane słownikowe i aplikacja nie będzie oferowała bezpośredniej  możliwości ich edycji.</w:t>
+      </w:r>
+    </w:p>
+    <w:p>
+      <w:pPr>
+        <w:jc w:val="both"/>
+        <w:rPr/>
+      </w:pPr>
+      <w:r>
+        <w:rPr>
+          <w:rtl w:val="0"/>
+        </w:rPr>
+      </w:r>
+    </w:p>
+    <w:p>
+      <w:pPr>
+        <w:jc w:val="both"/>
+        <w:rPr/>
+      </w:pPr>
+      <w:r>
+        <w:rPr>
+          <w:rtl w:val="0"/>
+        </w:rPr>
+      </w:r>
+    </w:p>
+    <w:p>
+      <w:pPr>
+        <w:jc w:val="both"/>
+        <w:rPr>
           <w:b w:val="1"/>
           <w:sz w:val="28"/>
           <w:szCs w:val="28"/>
           <w:u w:val="single"/>
-          <w:rtl w:val="0"/>
-        </w:rPr>
-        <w:t xml:space="preserve">Procedury:</w:t>
-      </w:r>
-    </w:p>
-    <w:p>
-      <w:pPr>
-        <w:numPr>
-          <w:ilvl w:val="0"/>
-          <w:numId w:val="2"/>
-        </w:numPr>
-        <w:ind w:left="720" w:hanging="360"/>
-        <w:jc w:val="both"/>
-      </w:pPr>
-      <w:r>
-        <w:rPr>
-          <w:rtl w:val="0"/>
-        </w:rPr>
-        <w:t xml:space="preserve">procedura dodająca współpracę między trenerem a jednostką sportową - w ciele procedury przed dodaniem związku, będzie musiało zostać sprawdzone czy dany trener może uczyć danej dyscypliny oraz czy dana jednostka może trenować daną dyscyplinę.</w:t>
-      </w:r>
-    </w:p>
-    <w:p>
-      <w:pPr>
-        <w:numPr>
-          <w:ilvl w:val="0"/>
-          <w:numId w:val="2"/>
-        </w:numPr>
-        <w:ind w:left="720" w:hanging="360"/>
-        <w:jc w:val="both"/>
-      </w:pPr>
-      <w:r>
-        <w:rPr>
-          <w:rtl w:val="0"/>
-        </w:rPr>
-        <w:t xml:space="preserve">procedura dodająca udział w rozgrywce - w ciele procedury przed dodaniem związku, trzeba będzie sprawdzić, na podstawie atrybutu ROZGRYWKA.rodzaj, czy dodajemy odpowiednią jednostkę sportową oraz czy dany związek nie istnieje już w tabeli (WHERE NOT EXISTS) </w:t>
-      </w:r>
-    </w:p>
-    <w:p>
-      <w:pPr>
-        <w:numPr>
-          <w:ilvl w:val="0"/>
-          <w:numId w:val="2"/>
-        </w:numPr>
-        <w:ind w:left="720" w:hanging="360"/>
-        <w:jc w:val="both"/>
-      </w:pPr>
-      <w:r>
-        <w:rPr>
-          <w:rtl w:val="0"/>
-        </w:rPr>
-        <w:t xml:space="preserve">procedura dodająca udział w drużynie - w ciele procedury przed dodaniem związku, trzeba będzie sprawdzić czy dany zawodnik może być członkiem danej drużyny (poziom_drużyny, czy zawodnik trenuje dyscyplinę, którą prezentuje dana drużyna oraz czy nie jest już członkiem innej drużyny w tej dyscyplinie)</w:t>
-      </w:r>
-    </w:p>
-    <w:p>
-      <w:pPr>
-        <w:numPr>
-          <w:ilvl w:val="0"/>
-          <w:numId w:val="2"/>
-        </w:numPr>
-        <w:ind w:left="720" w:hanging="360"/>
-        <w:jc w:val="both"/>
-      </w:pPr>
-      <w:r>
-        <w:rPr>
-          <w:rtl w:val="0"/>
-        </w:rPr>
-        <w:t xml:space="preserve">procedura dodająca rozgrywkę/rozgrywki turnieju - w ciele procedury należałoby sprawdzić czy ilość miejsc dla kibiców w sali, w której chcemy zaplanować rozgrywkę, nie jest za mała oraz czy nie jest już zajęta oraz czy data rozpoczęcia rozgrywki mieści się między datą rozpoczęcia a zakończenia całego turnieju</w:t>
-      </w:r>
-    </w:p>
-    <w:p>
-      <w:pPr>
-        <w:numPr>
-          <w:ilvl w:val="0"/>
-          <w:numId w:val="2"/>
-        </w:numPr>
-        <w:ind w:left="720" w:hanging="360"/>
-        <w:jc w:val="both"/>
-        <w:rPr>
-          <w:color w:val="ff0000"/>
-        </w:rPr>
-      </w:pPr>
-      <w:r>
-        <w:rPr>
-          <w:color w:val="ff0000"/>
-          <w:rtl w:val="0"/>
-        </w:rPr>
-        <w:t xml:space="preserve">hmm... coś wypadałoby też zrobić, żeby związek między turniejem a dyscypliną był prawidłowy, bo głupio by było, jeśli na turnieju "Mistrzostwa Świata w siatkówkę" okazało się, że dyscypliną jest boks. Ale po nazwie to niezbyt można, no bo warunków byłoby mnóstwo, poza tym w nazwie turnieju trochę słabo jest chyba szukać dyscyplin xd</w:t>
-      </w:r>
-    </w:p>
-    <w:p>
-      <w:pPr>
-        <w:jc w:val="both"/>
-        <w:rPr/>
-      </w:pPr>
-      <w:r>
-        <w:rPr>
-          <w:rtl w:val="0"/>
-        </w:rPr>
-      </w:r>
-    </w:p>
-    <w:p>
-      <w:pPr>
-        <w:jc w:val="both"/>
+        </w:rPr>
+      </w:pPr>
+      <w:r>
         <w:rPr>
           <w:b w:val="1"/>
           <w:sz w:val="28"/>
           <w:szCs w:val="28"/>
           <w:u w:val="single"/>
-        </w:rPr>
-      </w:pPr>
-      <w:r>
+          <w:rtl w:val="0"/>
+        </w:rPr>
+        <w:t xml:space="preserve">Procedury:</w:t>
+      </w:r>
+    </w:p>
+    <w:p>
+      <w:pPr>
+        <w:numPr>
+          <w:ilvl w:val="0"/>
+          <w:numId w:val="2"/>
+        </w:numPr>
+        <w:ind w:left="720" w:hanging="360"/>
+        <w:jc w:val="both"/>
+      </w:pPr>
+      <w:r>
+        <w:rPr>
+          <w:rtl w:val="0"/>
+        </w:rPr>
+        <w:t xml:space="preserve">procedura dodająca współpracę między trenerem a jednostką sportową - w ciele procedury przed dodaniem związku, będzie musiało zostać sprawdzone czy dany trener może uczyć danej dyscypliny oraz czy dana jednostka może trenować daną dyscyplinę.</w:t>
+      </w:r>
+    </w:p>
+    <w:p>
+      <w:pPr>
+        <w:numPr>
+          <w:ilvl w:val="0"/>
+          <w:numId w:val="2"/>
+        </w:numPr>
+        <w:ind w:left="720" w:hanging="360"/>
+        <w:jc w:val="both"/>
+      </w:pPr>
+      <w:r>
+        <w:rPr>
+          <w:rtl w:val="0"/>
+        </w:rPr>
+        <w:t xml:space="preserve">procedura dodająca udział w rozgrywce - w ciele procedury przed dodaniem związku, trzeba będzie sprawdzić, na podstawie atrybutu ROZGRYWKA.rodzaj, czy dodajemy odpowiednią jednostkę sportową oraz czy dany związek nie istnieje już w tabeli (WHERE NOT EXISTS) </w:t>
+      </w:r>
+    </w:p>
+    <w:p>
+      <w:pPr>
+        <w:numPr>
+          <w:ilvl w:val="0"/>
+          <w:numId w:val="2"/>
+        </w:numPr>
+        <w:ind w:left="720" w:hanging="360"/>
+        <w:jc w:val="both"/>
+      </w:pPr>
+      <w:r>
+        <w:rPr>
+          <w:rtl w:val="0"/>
+        </w:rPr>
+        <w:t xml:space="preserve">procedura dodająca udział w drużynie - w ciele procedury przed dodaniem związku, trzeba będzie sprawdzić czy dany zawodnik może być członkiem danej drużyny (poziom_drużyny, czy zawodnik trenuje dyscyplinę, którą prezentuje dana drużyna oraz czy nie jest już członkiem innej drużyny w tej dyscyplinie)</w:t>
+      </w:r>
+    </w:p>
+    <w:p>
+      <w:pPr>
+        <w:numPr>
+          <w:ilvl w:val="0"/>
+          <w:numId w:val="2"/>
+        </w:numPr>
+        <w:ind w:left="720" w:hanging="360"/>
+        <w:jc w:val="both"/>
+      </w:pPr>
+      <w:r>
+        <w:rPr>
+          <w:rtl w:val="0"/>
+        </w:rPr>
+        <w:t xml:space="preserve">procedura dodająca rozgrywkę/rozgrywki turnieju - w ciele procedury należałoby sprawdzić czy ilość miejsc dla kibiców w sali, w której chcemy zaplanować rozgrywkę, nie jest za mała oraz czy nie jest już zajęta oraz czy data rozpoczęcia rozgrywki mieści się między datą rozpoczęcia a zakończenia całego turnieju</w:t>
+      </w:r>
+    </w:p>
+    <w:p>
+      <w:pPr>
+        <w:ind w:left="0" w:firstLine="0"/>
+        <w:jc w:val="both"/>
+        <w:rPr/>
+      </w:pPr>
+      <w:r>
+        <w:rPr>
+          <w:rtl w:val="0"/>
+        </w:rPr>
+      </w:r>
+    </w:p>
+    <w:p>
+      <w:pPr>
+        <w:jc w:val="both"/>
+        <w:rPr/>
+      </w:pPr>
+      <w:r>
+        <w:rPr>
+          <w:rtl w:val="0"/>
+        </w:rPr>
+      </w:r>
+    </w:p>
+    <w:p>
+      <w:pPr>
+        <w:jc w:val="both"/>
         <w:rPr>
           <w:b w:val="1"/>
           <w:sz w:val="28"/>
           <w:szCs w:val="28"/>
           <w:u w:val="single"/>
-          <w:rtl w:val="0"/>
-        </w:rPr>
-        <w:t xml:space="preserve">Wyzwalacze:</w:t>
-      </w:r>
-    </w:p>
-    <w:p>
-      <w:pPr>
-        <w:numPr>
-          <w:ilvl w:val="0"/>
-          <w:numId w:val="5"/>
-        </w:numPr>
-        <w:ind w:left="720" w:hanging="360"/>
-        <w:jc w:val="both"/>
-        <w:rPr>
-          <w:u w:val="none"/>
-        </w:rPr>
-      </w:pPr>
-      <w:r>
-        <w:rPr>
-          <w:rtl w:val="0"/>
-        </w:rPr>
-        <w:t xml:space="preserve">wyzwalacze podstawiające wartości z sekwencji do pól określających ID w tabelach bazy</w:t>
-      </w:r>
-    </w:p>
-    <w:p>
-      <w:pPr>
-        <w:jc w:val="both"/>
-        <w:rPr/>
-      </w:pPr>
-      <w:r>
-        <w:rPr>
-          <w:rtl w:val="0"/>
-        </w:rPr>
-      </w:r>
-    </w:p>
-    <w:p>
-      <w:pPr>
-        <w:jc w:val="both"/>
+        </w:rPr>
+      </w:pPr>
+      <w:r>
         <w:rPr>
           <w:b w:val="1"/>
           <w:sz w:val="28"/>
           <w:szCs w:val="28"/>
           <w:u w:val="single"/>
-        </w:rPr>
-      </w:pPr>
-      <w:r>
+          <w:rtl w:val="0"/>
+        </w:rPr>
+        <w:t xml:space="preserve">Raport:</w:t>
+      </w:r>
+    </w:p>
+    <w:p>
+      <w:pPr>
+        <w:numPr>
+          <w:ilvl w:val="0"/>
+          <w:numId w:val="3"/>
+        </w:numPr>
+        <w:spacing w:line="276" w:lineRule="auto"/>
+        <w:ind w:left="720" w:hanging="360"/>
+        <w:rPr>
+          <w:u w:val="none"/>
+        </w:rPr>
+      </w:pPr>
+      <w:r>
+        <w:rPr>
+          <w:rtl w:val="0"/>
+        </w:rPr>
+        <w:t xml:space="preserve">W</w:t>
+      </w:r>
+      <w:r>
+        <w:rPr>
+          <w:rtl w:val="0"/>
+        </w:rPr>
+        <w:t xml:space="preserve">yświetlanie wszystkich wyników wybranej rozgrywki razem z drużynami lub zawodnikami</w:t>
+      </w:r>
+    </w:p>
+    <w:p>
+      <w:pPr>
+        <w:jc w:val="both"/>
         <w:rPr>
           <w:b w:val="1"/>
           <w:sz w:val="28"/>
           <w:szCs w:val="28"/>
           <w:u w:val="single"/>
-          <w:rtl w:val="0"/>
-        </w:rPr>
-        <w:t xml:space="preserve">Raport</w:t>
-      </w:r>
-      <w:r>
-        <w:rPr>
-          <w:b w:val="1"/>
-          <w:color w:val="ff0000"/>
-          <w:sz w:val="28"/>
-          <w:szCs w:val="28"/>
-          <w:u w:val="single"/>
-          <w:rtl w:val="0"/>
-        </w:rPr>
-        <w:t xml:space="preserve">(y)</w:t>
-      </w:r>
-      <w:r>
-        <w:rPr>
-          <w:b w:val="1"/>
-          <w:sz w:val="28"/>
-          <w:szCs w:val="28"/>
-          <w:u w:val="single"/>
-          <w:rtl w:val="0"/>
-        </w:rPr>
-        <w:t xml:space="preserve">:</w:t>
+        </w:rPr>
+      </w:pPr>
+      <w:r>
+        <w:rPr>
+          <w:rtl w:val="0"/>
+        </w:rPr>
       </w:r>
     </w:p>
     <w:p>
@@ -3538,7 +3769,7 @@
     <w:lvl w:ilvl="0">
       <w:start w:val="1"/>
       <w:numFmt w:val="bullet"/>
-      <w:lvlText w:val="-"/>
+      <w:lvlText w:val="●"/>
       <w:lvlJc w:val="left"/>
       <w:pPr>
         <w:ind w:left="720" w:hanging="360"/>
@@ -3550,7 +3781,7 @@
     <w:lvl w:ilvl="1">
       <w:start w:val="1"/>
       <w:numFmt w:val="bullet"/>
-      <w:lvlText w:val="-"/>
+      <w:lvlText w:val="○"/>
       <w:lvlJc w:val="left"/>
       <w:pPr>
         <w:ind w:left="1440" w:hanging="360"/>
@@ -3562,7 +3793,7 @@
     <w:lvl w:ilvl="2">
       <w:start w:val="1"/>
       <w:numFmt w:val="bullet"/>
-      <w:lvlText w:val="-"/>
+      <w:lvlText w:val="■"/>
       <w:lvlJc w:val="left"/>
       <w:pPr>
         <w:ind w:left="2160" w:hanging="360"/>
@@ -3574,7 +3805,7 @@
     <w:lvl w:ilvl="3">
       <w:start w:val="1"/>
       <w:numFmt w:val="bullet"/>
-      <w:lvlText w:val="-"/>
+      <w:lvlText w:val="●"/>
       <w:lvlJc w:val="left"/>
       <w:pPr>
         <w:ind w:left="2880" w:hanging="360"/>
@@ -3586,7 +3817,7 @@
     <w:lvl w:ilvl="4">
       <w:start w:val="1"/>
       <w:numFmt w:val="bullet"/>
-      <w:lvlText w:val="-"/>
+      <w:lvlText w:val="○"/>
       <w:lvlJc w:val="left"/>
       <w:pPr>
         <w:ind w:left="3600" w:hanging="360"/>
@@ -3598,7 +3829,7 @@
     <w:lvl w:ilvl="5">
       <w:start w:val="1"/>
       <w:numFmt w:val="bullet"/>
-      <w:lvlText w:val="-"/>
+      <w:lvlText w:val="■"/>
       <w:lvlJc w:val="left"/>
       <w:pPr>
         <w:ind w:left="4320" w:hanging="360"/>
@@ -3610,7 +3841,7 @@
     <w:lvl w:ilvl="6">
       <w:start w:val="1"/>
       <w:numFmt w:val="bullet"/>
-      <w:lvlText w:val="-"/>
+      <w:lvlText w:val="●"/>
       <w:lvlJc w:val="left"/>
       <w:pPr>
         <w:ind w:left="5040" w:hanging="360"/>
@@ -3622,7 +3853,7 @@
     <w:lvl w:ilvl="7">
       <w:start w:val="1"/>
       <w:numFmt w:val="bullet"/>
-      <w:lvlText w:val="-"/>
+      <w:lvlText w:val="○"/>
       <w:lvlJc w:val="left"/>
       <w:pPr>
         <w:ind w:left="5760" w:hanging="360"/>
@@ -3634,7 +3865,7 @@
     <w:lvl w:ilvl="8">
       <w:start w:val="1"/>
       <w:numFmt w:val="bullet"/>
-      <w:lvlText w:val="-"/>
+      <w:lvlText w:val="■"/>
       <w:lvlJc w:val="left"/>
       <w:pPr>
         <w:ind w:left="6480" w:hanging="360"/>
@@ -3758,7 +3989,7 @@
     <w:lvl w:ilvl="0">
       <w:start w:val="1"/>
       <w:numFmt w:val="bullet"/>
-      <w:lvlText w:val="●"/>
+      <w:lvlText w:val="-"/>
       <w:lvlJc w:val="left"/>
       <w:pPr>
         <w:ind w:left="720" w:hanging="360"/>
@@ -3770,7 +4001,7 @@
     <w:lvl w:ilvl="1">
       <w:start w:val="1"/>
       <w:numFmt w:val="bullet"/>
-      <w:lvlText w:val="○"/>
+      <w:lvlText w:val="-"/>
       <w:lvlJc w:val="left"/>
       <w:pPr>
         <w:ind w:left="1440" w:hanging="360"/>
@@ -3782,7 +4013,7 @@
     <w:lvl w:ilvl="2">
       <w:start w:val="1"/>
       <w:numFmt w:val="bullet"/>
-      <w:lvlText w:val="■"/>
+      <w:lvlText w:val="-"/>
       <w:lvlJc w:val="left"/>
       <w:pPr>
         <w:ind w:left="2160" w:hanging="360"/>
@@ -3794,7 +4025,7 @@
     <w:lvl w:ilvl="3">
       <w:start w:val="1"/>
       <w:numFmt w:val="bullet"/>
-      <w:lvlText w:val="●"/>
+      <w:lvlText w:val="-"/>
       <w:lvlJc w:val="left"/>
       <w:pPr>
         <w:ind w:left="2880" w:hanging="360"/>
@@ -3806,7 +4037,7 @@
     <w:lvl w:ilvl="4">
       <w:start w:val="1"/>
       <w:numFmt w:val="bullet"/>
-      <w:lvlText w:val="○"/>
+      <w:lvlText w:val="-"/>
       <w:lvlJc w:val="left"/>
       <w:pPr>
         <w:ind w:left="3600" w:hanging="360"/>
@@ -3818,7 +4049,7 @@
     <w:lvl w:ilvl="5">
       <w:start w:val="1"/>
       <w:numFmt w:val="bullet"/>
-      <w:lvlText w:val="■"/>
+      <w:lvlText w:val="-"/>
       <w:lvlJc w:val="left"/>
       <w:pPr>
         <w:ind w:left="4320" w:hanging="360"/>
@@ -3830,7 +4061,7 @@
     <w:lvl w:ilvl="6">
       <w:start w:val="1"/>
       <w:numFmt w:val="bullet"/>
-      <w:lvlText w:val="●"/>
+      <w:lvlText w:val="-"/>
       <w:lvlJc w:val="left"/>
       <w:pPr>
         <w:ind w:left="5040" w:hanging="360"/>
@@ -3842,7 +4073,7 @@
     <w:lvl w:ilvl="7">
       <w:start w:val="1"/>
       <w:numFmt w:val="bullet"/>
-      <w:lvlText w:val="○"/>
+      <w:lvlText w:val="-"/>
       <w:lvlJc w:val="left"/>
       <w:pPr>
         <w:ind w:left="5760" w:hanging="360"/>
@@ -3854,7 +4085,7 @@
     <w:lvl w:ilvl="8">
       <w:start w:val="1"/>
       <w:numFmt w:val="bullet"/>
-      <w:lvlText w:val="■"/>
+      <w:lvlText w:val="-"/>
       <w:lvlJc w:val="left"/>
       <w:pPr>
         <w:ind w:left="6480" w:hanging="360"/>
@@ -3978,7 +4209,7 @@
     <w:lvl w:ilvl="0">
       <w:start w:val="1"/>
       <w:numFmt w:val="bullet"/>
-      <w:lvlText w:val="-"/>
+      <w:lvlText w:val="●"/>
       <w:lvlJc w:val="left"/>
       <w:pPr>
         <w:ind w:left="720" w:hanging="360"/>
@@ -3990,7 +4221,7 @@
     <w:lvl w:ilvl="1">
       <w:start w:val="1"/>
       <w:numFmt w:val="bullet"/>
-      <w:lvlText w:val="-"/>
+      <w:lvlText w:val="○"/>
       <w:lvlJc w:val="left"/>
       <w:pPr>
         <w:ind w:left="1440" w:hanging="360"/>
@@ -4002,7 +4233,7 @@
     <w:lvl w:ilvl="2">
       <w:start w:val="1"/>
       <w:numFmt w:val="bullet"/>
-      <w:lvlText w:val="-"/>
+      <w:lvlText w:val="■"/>
       <w:lvlJc w:val="left"/>
       <w:pPr>
         <w:ind w:left="2160" w:hanging="360"/>
@@ -4014,7 +4245,7 @@
     <w:lvl w:ilvl="3">
       <w:start w:val="1"/>
       <w:numFmt w:val="bullet"/>
-      <w:lvlText w:val="-"/>
+      <w:lvlText w:val="●"/>
       <w:lvlJc w:val="left"/>
       <w:pPr>
         <w:ind w:left="2880" w:hanging="360"/>
@@ -4026,7 +4257,7 @@
     <w:lvl w:ilvl="4">
       <w:start w:val="1"/>
       <w:numFmt w:val="bullet"/>
-      <w:lvlText w:val="-"/>
+      <w:lvlText w:val="○"/>
       <w:lvlJc w:val="left"/>
       <w:pPr>
         <w:ind w:left="3600" w:hanging="360"/>
@@ -4038,7 +4269,7 @@
     <w:lvl w:ilvl="5">
       <w:start w:val="1"/>
       <w:numFmt w:val="bullet"/>
-      <w:lvlText w:val="-"/>
+      <w:lvlText w:val="■"/>
       <w:lvlJc w:val="left"/>
       <w:pPr>
         <w:ind w:left="4320" w:hanging="360"/>
@@ -4050,7 +4281,7 @@
     <w:lvl w:ilvl="6">
       <w:start w:val="1"/>
       <w:numFmt w:val="bullet"/>
-      <w:lvlText w:val="-"/>
+      <w:lvlText w:val="●"/>
       <w:lvlJc w:val="left"/>
       <w:pPr>
         <w:ind w:left="5040" w:hanging="360"/>
@@ -4062,7 +4293,7 @@
     <w:lvl w:ilvl="7">
       <w:start w:val="1"/>
       <w:numFmt w:val="bullet"/>
-      <w:lvlText w:val="-"/>
+      <w:lvlText w:val="○"/>
       <w:lvlJc w:val="left"/>
       <w:pPr>
         <w:ind w:left="5760" w:hanging="360"/>
@@ -4074,7 +4305,7 @@
     <w:lvl w:ilvl="8">
       <w:start w:val="1"/>
       <w:numFmt w:val="bullet"/>
-      <w:lvlText w:val="-"/>
+      <w:lvlText w:val="■"/>
       <w:lvlJc w:val="left"/>
       <w:pPr>
         <w:ind w:left="6480" w:hanging="360"/>
@@ -4528,7 +4759,7 @@
     <w:lvl w:ilvl="0">
       <w:start w:val="1"/>
       <w:numFmt w:val="bullet"/>
-      <w:lvlText w:val="-"/>
+      <w:lvlText w:val="●"/>
       <w:lvlJc w:val="left"/>
       <w:pPr>
         <w:ind w:left="720" w:hanging="360"/>
@@ -4540,7 +4771,7 @@
     <w:lvl w:ilvl="1">
       <w:start w:val="1"/>
       <w:numFmt w:val="bullet"/>
-      <w:lvlText w:val="-"/>
+      <w:lvlText w:val="○"/>
       <w:lvlJc w:val="left"/>
       <w:pPr>
         <w:ind w:left="1440" w:hanging="360"/>
@@ -4552,7 +4783,7 @@
     <w:lvl w:ilvl="2">
       <w:start w:val="1"/>
       <w:numFmt w:val="bullet"/>
-      <w:lvlText w:val="-"/>
+      <w:lvlText w:val="■"/>
       <w:lvlJc w:val="left"/>
       <w:pPr>
         <w:ind w:left="2160" w:hanging="360"/>
@@ -4564,7 +4795,7 @@
     <w:lvl w:ilvl="3">
       <w:start w:val="1"/>
       <w:numFmt w:val="bullet"/>
-      <w:lvlText w:val="-"/>
+      <w:lvlText w:val="●"/>
       <w:lvlJc w:val="left"/>
       <w:pPr>
         <w:ind w:left="2880" w:hanging="360"/>
@@ -4576,7 +4807,7 @@
     <w:lvl w:ilvl="4">
       <w:start w:val="1"/>
       <w:numFmt w:val="bullet"/>
-      <w:lvlText w:val="-"/>
+      <w:lvlText w:val="○"/>
       <w:lvlJc w:val="left"/>
       <w:pPr>
         <w:ind w:left="3600" w:hanging="360"/>
@@ -4588,7 +4819,7 @@
     <w:lvl w:ilvl="5">
       <w:start w:val="1"/>
       <w:numFmt w:val="bullet"/>
-      <w:lvlText w:val="-"/>
+      <w:lvlText w:val="■"/>
       <w:lvlJc w:val="left"/>
       <w:pPr>
         <w:ind w:left="4320" w:hanging="360"/>
@@ -4600,7 +4831,7 @@
     <w:lvl w:ilvl="6">
       <w:start w:val="1"/>
       <w:numFmt w:val="bullet"/>
-      <w:lvlText w:val="-"/>
+      <w:lvlText w:val="●"/>
       <w:lvlJc w:val="left"/>
       <w:pPr>
         <w:ind w:left="5040" w:hanging="360"/>
@@ -4612,7 +4843,7 @@
     <w:lvl w:ilvl="7">
       <w:start w:val="1"/>
       <w:numFmt w:val="bullet"/>
-      <w:lvlText w:val="-"/>
+      <w:lvlText w:val="○"/>
       <w:lvlJc w:val="left"/>
       <w:pPr>
         <w:ind w:left="5760" w:hanging="360"/>
@@ -4624,7 +4855,7 @@
     <w:lvl w:ilvl="8">
       <w:start w:val="1"/>
       <w:numFmt w:val="bullet"/>
-      <w:lvlText w:val="-"/>
+      <w:lvlText w:val="■"/>
       <w:lvlJc w:val="left"/>
       <w:pPr>
         <w:ind w:left="6480" w:hanging="360"/>
@@ -4747,6 +4978,226 @@
   <w:abstractNum w:abstractNumId="14">
     <w:lvl w:ilvl="0">
       <w:start w:val="1"/>
+      <w:numFmt w:val="bullet"/>
+      <w:lvlText w:val="-"/>
+      <w:lvlJc w:val="left"/>
+      <w:pPr>
+        <w:ind w:left="720" w:hanging="360"/>
+      </w:pPr>
+      <w:rPr>
+        <w:u w:val="none"/>
+      </w:rPr>
+    </w:lvl>
+    <w:lvl w:ilvl="1">
+      <w:start w:val="1"/>
+      <w:numFmt w:val="bullet"/>
+      <w:lvlText w:val="-"/>
+      <w:lvlJc w:val="left"/>
+      <w:pPr>
+        <w:ind w:left="1440" w:hanging="360"/>
+      </w:pPr>
+      <w:rPr>
+        <w:u w:val="none"/>
+      </w:rPr>
+    </w:lvl>
+    <w:lvl w:ilvl="2">
+      <w:start w:val="1"/>
+      <w:numFmt w:val="bullet"/>
+      <w:lvlText w:val="-"/>
+      <w:lvlJc w:val="left"/>
+      <w:pPr>
+        <w:ind w:left="2160" w:hanging="360"/>
+      </w:pPr>
+      <w:rPr>
+        <w:u w:val="none"/>
+      </w:rPr>
+    </w:lvl>
+    <w:lvl w:ilvl="3">
+      <w:start w:val="1"/>
+      <w:numFmt w:val="bullet"/>
+      <w:lvlText w:val="-"/>
+      <w:lvlJc w:val="left"/>
+      <w:pPr>
+        <w:ind w:left="2880" w:hanging="360"/>
+      </w:pPr>
+      <w:rPr>
+        <w:u w:val="none"/>
+      </w:rPr>
+    </w:lvl>
+    <w:lvl w:ilvl="4">
+      <w:start w:val="1"/>
+      <w:numFmt w:val="bullet"/>
+      <w:lvlText w:val="-"/>
+      <w:lvlJc w:val="left"/>
+      <w:pPr>
+        <w:ind w:left="3600" w:hanging="360"/>
+      </w:pPr>
+      <w:rPr>
+        <w:u w:val="none"/>
+      </w:rPr>
+    </w:lvl>
+    <w:lvl w:ilvl="5">
+      <w:start w:val="1"/>
+      <w:numFmt w:val="bullet"/>
+      <w:lvlText w:val="-"/>
+      <w:lvlJc w:val="left"/>
+      <w:pPr>
+        <w:ind w:left="4320" w:hanging="360"/>
+      </w:pPr>
+      <w:rPr>
+        <w:u w:val="none"/>
+      </w:rPr>
+    </w:lvl>
+    <w:lvl w:ilvl="6">
+      <w:start w:val="1"/>
+      <w:numFmt w:val="bullet"/>
+      <w:lvlText w:val="-"/>
+      <w:lvlJc w:val="left"/>
+      <w:pPr>
+        <w:ind w:left="5040" w:hanging="360"/>
+      </w:pPr>
+      <w:rPr>
+        <w:u w:val="none"/>
+      </w:rPr>
+    </w:lvl>
+    <w:lvl w:ilvl="7">
+      <w:start w:val="1"/>
+      <w:numFmt w:val="bullet"/>
+      <w:lvlText w:val="-"/>
+      <w:lvlJc w:val="left"/>
+      <w:pPr>
+        <w:ind w:left="5760" w:hanging="360"/>
+      </w:pPr>
+      <w:rPr>
+        <w:u w:val="none"/>
+      </w:rPr>
+    </w:lvl>
+    <w:lvl w:ilvl="8">
+      <w:start w:val="1"/>
+      <w:numFmt w:val="bullet"/>
+      <w:lvlText w:val="-"/>
+      <w:lvlJc w:val="left"/>
+      <w:pPr>
+        <w:ind w:left="6480" w:hanging="360"/>
+      </w:pPr>
+      <w:rPr>
+        <w:u w:val="none"/>
+      </w:rPr>
+    </w:lvl>
+  </w:abstractNum>
+  <w:abstractNum w:abstractNumId="15">
+    <w:lvl w:ilvl="0">
+      <w:start w:val="1"/>
+      <w:numFmt w:val="bullet"/>
+      <w:lvlText w:val="-"/>
+      <w:lvlJc w:val="left"/>
+      <w:pPr>
+        <w:ind w:left="720" w:hanging="360"/>
+      </w:pPr>
+      <w:rPr>
+        <w:u w:val="none"/>
+      </w:rPr>
+    </w:lvl>
+    <w:lvl w:ilvl="1">
+      <w:start w:val="1"/>
+      <w:numFmt w:val="bullet"/>
+      <w:lvlText w:val="-"/>
+      <w:lvlJc w:val="left"/>
+      <w:pPr>
+        <w:ind w:left="1440" w:hanging="360"/>
+      </w:pPr>
+      <w:rPr>
+        <w:u w:val="none"/>
+      </w:rPr>
+    </w:lvl>
+    <w:lvl w:ilvl="2">
+      <w:start w:val="1"/>
+      <w:numFmt w:val="bullet"/>
+      <w:lvlText w:val="-"/>
+      <w:lvlJc w:val="left"/>
+      <w:pPr>
+        <w:ind w:left="2160" w:hanging="360"/>
+      </w:pPr>
+      <w:rPr>
+        <w:u w:val="none"/>
+      </w:rPr>
+    </w:lvl>
+    <w:lvl w:ilvl="3">
+      <w:start w:val="1"/>
+      <w:numFmt w:val="bullet"/>
+      <w:lvlText w:val="-"/>
+      <w:lvlJc w:val="left"/>
+      <w:pPr>
+        <w:ind w:left="2880" w:hanging="360"/>
+      </w:pPr>
+      <w:rPr>
+        <w:u w:val="none"/>
+      </w:rPr>
+    </w:lvl>
+    <w:lvl w:ilvl="4">
+      <w:start w:val="1"/>
+      <w:numFmt w:val="bullet"/>
+      <w:lvlText w:val="-"/>
+      <w:lvlJc w:val="left"/>
+      <w:pPr>
+        <w:ind w:left="3600" w:hanging="360"/>
+      </w:pPr>
+      <w:rPr>
+        <w:u w:val="none"/>
+      </w:rPr>
+    </w:lvl>
+    <w:lvl w:ilvl="5">
+      <w:start w:val="1"/>
+      <w:numFmt w:val="bullet"/>
+      <w:lvlText w:val="-"/>
+      <w:lvlJc w:val="left"/>
+      <w:pPr>
+        <w:ind w:left="4320" w:hanging="360"/>
+      </w:pPr>
+      <w:rPr>
+        <w:u w:val="none"/>
+      </w:rPr>
+    </w:lvl>
+    <w:lvl w:ilvl="6">
+      <w:start w:val="1"/>
+      <w:numFmt w:val="bullet"/>
+      <w:lvlText w:val="-"/>
+      <w:lvlJc w:val="left"/>
+      <w:pPr>
+        <w:ind w:left="5040" w:hanging="360"/>
+      </w:pPr>
+      <w:rPr>
+        <w:u w:val="none"/>
+      </w:rPr>
+    </w:lvl>
+    <w:lvl w:ilvl="7">
+      <w:start w:val="1"/>
+      <w:numFmt w:val="bullet"/>
+      <w:lvlText w:val="-"/>
+      <w:lvlJc w:val="left"/>
+      <w:pPr>
+        <w:ind w:left="5760" w:hanging="360"/>
+      </w:pPr>
+      <w:rPr>
+        <w:u w:val="none"/>
+      </w:rPr>
+    </w:lvl>
+    <w:lvl w:ilvl="8">
+      <w:start w:val="1"/>
+      <w:numFmt w:val="bullet"/>
+      <w:lvlText w:val="-"/>
+      <w:lvlJc w:val="left"/>
+      <w:pPr>
+        <w:ind w:left="6480" w:hanging="360"/>
+      </w:pPr>
+      <w:rPr>
+        <w:u w:val="none"/>
+      </w:rPr>
+    </w:lvl>
+  </w:abstractNum>
+  <w:abstractNum w:abstractNumId="16">
+    <w:lvl w:ilvl="0">
+      <w:start w:val="1"/>
       <w:numFmt w:val="decimal"/>
       <w:lvlText w:val="%1."/>
       <w:lvlJc w:val="left"/>
@@ -4854,226 +5305,6 @@
       </w:rPr>
     </w:lvl>
   </w:abstractNum>
-  <w:abstractNum w:abstractNumId="15">
-    <w:lvl w:ilvl="0">
-      <w:start w:val="1"/>
-      <w:numFmt w:val="bullet"/>
-      <w:lvlText w:val="-"/>
-      <w:lvlJc w:val="left"/>
-      <w:pPr>
-        <w:ind w:left="720" w:hanging="360"/>
-      </w:pPr>
-      <w:rPr>
-        <w:u w:val="none"/>
-      </w:rPr>
-    </w:lvl>
-    <w:lvl w:ilvl="1">
-      <w:start w:val="1"/>
-      <w:numFmt w:val="bullet"/>
-      <w:lvlText w:val="-"/>
-      <w:lvlJc w:val="left"/>
-      <w:pPr>
-        <w:ind w:left="1440" w:hanging="360"/>
-      </w:pPr>
-      <w:rPr>
-        <w:u w:val="none"/>
-      </w:rPr>
-    </w:lvl>
-    <w:lvl w:ilvl="2">
-      <w:start w:val="1"/>
-      <w:numFmt w:val="bullet"/>
-      <w:lvlText w:val="-"/>
-      <w:lvlJc w:val="left"/>
-      <w:pPr>
-        <w:ind w:left="2160" w:hanging="360"/>
-      </w:pPr>
-      <w:rPr>
-        <w:u w:val="none"/>
-      </w:rPr>
-    </w:lvl>
-    <w:lvl w:ilvl="3">
-      <w:start w:val="1"/>
-      <w:numFmt w:val="bullet"/>
-      <w:lvlText w:val="-"/>
-      <w:lvlJc w:val="left"/>
-      <w:pPr>
-        <w:ind w:left="2880" w:hanging="360"/>
-      </w:pPr>
-      <w:rPr>
-        <w:u w:val="none"/>
-      </w:rPr>
-    </w:lvl>
-    <w:lvl w:ilvl="4">
-      <w:start w:val="1"/>
-      <w:numFmt w:val="bullet"/>
-      <w:lvlText w:val="-"/>
-      <w:lvlJc w:val="left"/>
-      <w:pPr>
-        <w:ind w:left="3600" w:hanging="360"/>
-      </w:pPr>
-      <w:rPr>
-        <w:u w:val="none"/>
-      </w:rPr>
-    </w:lvl>
-    <w:lvl w:ilvl="5">
-      <w:start w:val="1"/>
-      <w:numFmt w:val="bullet"/>
-      <w:lvlText w:val="-"/>
-      <w:lvlJc w:val="left"/>
-      <w:pPr>
-        <w:ind w:left="4320" w:hanging="360"/>
-      </w:pPr>
-      <w:rPr>
-        <w:u w:val="none"/>
-      </w:rPr>
-    </w:lvl>
-    <w:lvl w:ilvl="6">
-      <w:start w:val="1"/>
-      <w:numFmt w:val="bullet"/>
-      <w:lvlText w:val="-"/>
-      <w:lvlJc w:val="left"/>
-      <w:pPr>
-        <w:ind w:left="5040" w:hanging="360"/>
-      </w:pPr>
-      <w:rPr>
-        <w:u w:val="none"/>
-      </w:rPr>
-    </w:lvl>
-    <w:lvl w:ilvl="7">
-      <w:start w:val="1"/>
-      <w:numFmt w:val="bullet"/>
-      <w:lvlText w:val="-"/>
-      <w:lvlJc w:val="left"/>
-      <w:pPr>
-        <w:ind w:left="5760" w:hanging="360"/>
-      </w:pPr>
-      <w:rPr>
-        <w:u w:val="none"/>
-      </w:rPr>
-    </w:lvl>
-    <w:lvl w:ilvl="8">
-      <w:start w:val="1"/>
-      <w:numFmt w:val="bullet"/>
-      <w:lvlText w:val="-"/>
-      <w:lvlJc w:val="left"/>
-      <w:pPr>
-        <w:ind w:left="6480" w:hanging="360"/>
-      </w:pPr>
-      <w:rPr>
-        <w:u w:val="none"/>
-      </w:rPr>
-    </w:lvl>
-  </w:abstractNum>
-  <w:abstractNum w:abstractNumId="16">
-    <w:lvl w:ilvl="0">
-      <w:start w:val="1"/>
-      <w:numFmt w:val="bullet"/>
-      <w:lvlText w:val="-"/>
-      <w:lvlJc w:val="left"/>
-      <w:pPr>
-        <w:ind w:left="720" w:hanging="360"/>
-      </w:pPr>
-      <w:rPr>
-        <w:u w:val="none"/>
-      </w:rPr>
-    </w:lvl>
-    <w:lvl w:ilvl="1">
-      <w:start w:val="1"/>
-      <w:numFmt w:val="bullet"/>
-      <w:lvlText w:val="-"/>
-      <w:lvlJc w:val="left"/>
-      <w:pPr>
-        <w:ind w:left="1440" w:hanging="360"/>
-      </w:pPr>
-      <w:rPr>
-        <w:u w:val="none"/>
-      </w:rPr>
-    </w:lvl>
-    <w:lvl w:ilvl="2">
-      <w:start w:val="1"/>
-      <w:numFmt w:val="bullet"/>
-      <w:lvlText w:val="-"/>
-      <w:lvlJc w:val="left"/>
-      <w:pPr>
-        <w:ind w:left="2160" w:hanging="360"/>
-      </w:pPr>
-      <w:rPr>
-        <w:u w:val="none"/>
-      </w:rPr>
-    </w:lvl>
-    <w:lvl w:ilvl="3">
-      <w:start w:val="1"/>
-      <w:numFmt w:val="bullet"/>
-      <w:lvlText w:val="-"/>
-      <w:lvlJc w:val="left"/>
-      <w:pPr>
-        <w:ind w:left="2880" w:hanging="360"/>
-      </w:pPr>
-      <w:rPr>
-        <w:u w:val="none"/>
-      </w:rPr>
-    </w:lvl>
-    <w:lvl w:ilvl="4">
-      <w:start w:val="1"/>
-      <w:numFmt w:val="bullet"/>
-      <w:lvlText w:val="-"/>
-      <w:lvlJc w:val="left"/>
-      <w:pPr>
-        <w:ind w:left="3600" w:hanging="360"/>
-      </w:pPr>
-      <w:rPr>
-        <w:u w:val="none"/>
-      </w:rPr>
-    </w:lvl>
-    <w:lvl w:ilvl="5">
-      <w:start w:val="1"/>
-      <w:numFmt w:val="bullet"/>
-      <w:lvlText w:val="-"/>
-      <w:lvlJc w:val="left"/>
-      <w:pPr>
-        <w:ind w:left="4320" w:hanging="360"/>
-      </w:pPr>
-      <w:rPr>
-        <w:u w:val="none"/>
-      </w:rPr>
-    </w:lvl>
-    <w:lvl w:ilvl="6">
-      <w:start w:val="1"/>
-      <w:numFmt w:val="bullet"/>
-      <w:lvlText w:val="-"/>
-      <w:lvlJc w:val="left"/>
-      <w:pPr>
-        <w:ind w:left="5040" w:hanging="360"/>
-      </w:pPr>
-      <w:rPr>
-        <w:u w:val="none"/>
-      </w:rPr>
-    </w:lvl>
-    <w:lvl w:ilvl="7">
-      <w:start w:val="1"/>
-      <w:numFmt w:val="bullet"/>
-      <w:lvlText w:val="-"/>
-      <w:lvlJc w:val="left"/>
-      <w:pPr>
-        <w:ind w:left="5760" w:hanging="360"/>
-      </w:pPr>
-      <w:rPr>
-        <w:u w:val="none"/>
-      </w:rPr>
-    </w:lvl>
-    <w:lvl w:ilvl="8">
-      <w:start w:val="1"/>
-      <w:numFmt w:val="bullet"/>
-      <w:lvlText w:val="-"/>
-      <w:lvlJc w:val="left"/>
-      <w:pPr>
-        <w:ind w:left="6480" w:hanging="360"/>
-      </w:pPr>
-      <w:rPr>
-        <w:u w:val="none"/>
-      </w:rPr>
-    </w:lvl>
-  </w:abstractNum>
   <w:abstractNum w:abstractNumId="17">
     <w:lvl w:ilvl="0">
       <w:start w:val="1"/>
@@ -5295,6 +5526,226 @@
     </w:lvl>
   </w:abstractNum>
   <w:abstractNum w:abstractNumId="19">
+    <w:lvl w:ilvl="0">
+      <w:start w:val="1"/>
+      <w:numFmt w:val="bullet"/>
+      <w:lvlText w:val="-"/>
+      <w:lvlJc w:val="left"/>
+      <w:pPr>
+        <w:ind w:left="720" w:hanging="360"/>
+      </w:pPr>
+      <w:rPr>
+        <w:u w:val="none"/>
+      </w:rPr>
+    </w:lvl>
+    <w:lvl w:ilvl="1">
+      <w:start w:val="1"/>
+      <w:numFmt w:val="bullet"/>
+      <w:lvlText w:val="-"/>
+      <w:lvlJc w:val="left"/>
+      <w:pPr>
+        <w:ind w:left="1440" w:hanging="360"/>
+      </w:pPr>
+      <w:rPr>
+        <w:u w:val="none"/>
+      </w:rPr>
+    </w:lvl>
+    <w:lvl w:ilvl="2">
+      <w:start w:val="1"/>
+      <w:numFmt w:val="bullet"/>
+      <w:lvlText w:val="-"/>
+      <w:lvlJc w:val="left"/>
+      <w:pPr>
+        <w:ind w:left="2160" w:hanging="360"/>
+      </w:pPr>
+      <w:rPr>
+        <w:u w:val="none"/>
+      </w:rPr>
+    </w:lvl>
+    <w:lvl w:ilvl="3">
+      <w:start w:val="1"/>
+      <w:numFmt w:val="bullet"/>
+      <w:lvlText w:val="-"/>
+      <w:lvlJc w:val="left"/>
+      <w:pPr>
+        <w:ind w:left="2880" w:hanging="360"/>
+      </w:pPr>
+      <w:rPr>
+        <w:u w:val="none"/>
+      </w:rPr>
+    </w:lvl>
+    <w:lvl w:ilvl="4">
+      <w:start w:val="1"/>
+      <w:numFmt w:val="bullet"/>
+      <w:lvlText w:val="-"/>
+      <w:lvlJc w:val="left"/>
+      <w:pPr>
+        <w:ind w:left="3600" w:hanging="360"/>
+      </w:pPr>
+      <w:rPr>
+        <w:u w:val="none"/>
+      </w:rPr>
+    </w:lvl>
+    <w:lvl w:ilvl="5">
+      <w:start w:val="1"/>
+      <w:numFmt w:val="bullet"/>
+      <w:lvlText w:val="-"/>
+      <w:lvlJc w:val="left"/>
+      <w:pPr>
+        <w:ind w:left="4320" w:hanging="360"/>
+      </w:pPr>
+      <w:rPr>
+        <w:u w:val="none"/>
+      </w:rPr>
+    </w:lvl>
+    <w:lvl w:ilvl="6">
+      <w:start w:val="1"/>
+      <w:numFmt w:val="bullet"/>
+      <w:lvlText w:val="-"/>
+      <w:lvlJc w:val="left"/>
+      <w:pPr>
+        <w:ind w:left="5040" w:hanging="360"/>
+      </w:pPr>
+      <w:rPr>
+        <w:u w:val="none"/>
+      </w:rPr>
+    </w:lvl>
+    <w:lvl w:ilvl="7">
+      <w:start w:val="1"/>
+      <w:numFmt w:val="bullet"/>
+      <w:lvlText w:val="-"/>
+      <w:lvlJc w:val="left"/>
+      <w:pPr>
+        <w:ind w:left="5760" w:hanging="360"/>
+      </w:pPr>
+      <w:rPr>
+        <w:u w:val="none"/>
+      </w:rPr>
+    </w:lvl>
+    <w:lvl w:ilvl="8">
+      <w:start w:val="1"/>
+      <w:numFmt w:val="bullet"/>
+      <w:lvlText w:val="-"/>
+      <w:lvlJc w:val="left"/>
+      <w:pPr>
+        <w:ind w:left="6480" w:hanging="360"/>
+      </w:pPr>
+      <w:rPr>
+        <w:u w:val="none"/>
+      </w:rPr>
+    </w:lvl>
+  </w:abstractNum>
+  <w:abstractNum w:abstractNumId="20">
+    <w:lvl w:ilvl="0">
+      <w:start w:val="1"/>
+      <w:numFmt w:val="bullet"/>
+      <w:lvlText w:val="-"/>
+      <w:lvlJc w:val="left"/>
+      <w:pPr>
+        <w:ind w:left="720" w:hanging="360"/>
+      </w:pPr>
+      <w:rPr>
+        <w:u w:val="none"/>
+      </w:rPr>
+    </w:lvl>
+    <w:lvl w:ilvl="1">
+      <w:start w:val="1"/>
+      <w:numFmt w:val="bullet"/>
+      <w:lvlText w:val="-"/>
+      <w:lvlJc w:val="left"/>
+      <w:pPr>
+        <w:ind w:left="1440" w:hanging="360"/>
+      </w:pPr>
+      <w:rPr>
+        <w:u w:val="none"/>
+      </w:rPr>
+    </w:lvl>
+    <w:lvl w:ilvl="2">
+      <w:start w:val="1"/>
+      <w:numFmt w:val="bullet"/>
+      <w:lvlText w:val="-"/>
+      <w:lvlJc w:val="left"/>
+      <w:pPr>
+        <w:ind w:left="2160" w:hanging="360"/>
+      </w:pPr>
+      <w:rPr>
+        <w:u w:val="none"/>
+      </w:rPr>
+    </w:lvl>
+    <w:lvl w:ilvl="3">
+      <w:start w:val="1"/>
+      <w:numFmt w:val="bullet"/>
+      <w:lvlText w:val="-"/>
+      <w:lvlJc w:val="left"/>
+      <w:pPr>
+        <w:ind w:left="2880" w:hanging="360"/>
+      </w:pPr>
+      <w:rPr>
+        <w:u w:val="none"/>
+      </w:rPr>
+    </w:lvl>
+    <w:lvl w:ilvl="4">
+      <w:start w:val="1"/>
+      <w:numFmt w:val="bullet"/>
+      <w:lvlText w:val="-"/>
+      <w:lvlJc w:val="left"/>
+      <w:pPr>
+        <w:ind w:left="3600" w:hanging="360"/>
+      </w:pPr>
+      <w:rPr>
+        <w:u w:val="none"/>
+      </w:rPr>
+    </w:lvl>
+    <w:lvl w:ilvl="5">
+      <w:start w:val="1"/>
+      <w:numFmt w:val="bullet"/>
+      <w:lvlText w:val="-"/>
+      <w:lvlJc w:val="left"/>
+      <w:pPr>
+        <w:ind w:left="4320" w:hanging="360"/>
+      </w:pPr>
+      <w:rPr>
+        <w:u w:val="none"/>
+      </w:rPr>
+    </w:lvl>
+    <w:lvl w:ilvl="6">
+      <w:start w:val="1"/>
+      <w:numFmt w:val="bullet"/>
+      <w:lvlText w:val="-"/>
+      <w:lvlJc w:val="left"/>
+      <w:pPr>
+        <w:ind w:left="5040" w:hanging="360"/>
+      </w:pPr>
+      <w:rPr>
+        <w:u w:val="none"/>
+      </w:rPr>
+    </w:lvl>
+    <w:lvl w:ilvl="7">
+      <w:start w:val="1"/>
+      <w:numFmt w:val="bullet"/>
+      <w:lvlText w:val="-"/>
+      <w:lvlJc w:val="left"/>
+      <w:pPr>
+        <w:ind w:left="5760" w:hanging="360"/>
+      </w:pPr>
+      <w:rPr>
+        <w:u w:val="none"/>
+      </w:rPr>
+    </w:lvl>
+    <w:lvl w:ilvl="8">
+      <w:start w:val="1"/>
+      <w:numFmt w:val="bullet"/>
+      <w:lvlText w:val="-"/>
+      <w:lvlJc w:val="left"/>
+      <w:pPr>
+        <w:ind w:left="6480" w:hanging="360"/>
+      </w:pPr>
+      <w:rPr>
+        <w:u w:val="none"/>
+      </w:rPr>
+    </w:lvl>
+  </w:abstractNum>
+  <w:abstractNum w:abstractNumId="21">
     <w:lvl w:ilvl="0">
       <w:start w:val="1"/>
       <w:numFmt w:val="bullet"/>
@@ -5460,6 +5911,12 @@
   </w:num>
   <w:num w:numId="19">
     <w:abstractNumId w:val="19"/>
+  </w:num>
+  <w:num w:numId="20">
+    <w:abstractNumId w:val="20"/>
+  </w:num>
+  <w:num w:numId="21">
+    <w:abstractNumId w:val="21"/>
   </w:num>
 </w:numbering>
 </file>

</xml_diff>